<commit_message>
updated DSA docx and DSA ipynb
</commit_message>
<xml_diff>
--- a/Python Practise/Data Structures and Algorithms.docx
+++ b/Python Practise/Data Structures and Algorithms.docx
@@ -107,6 +107,1066 @@
     </w:p>
     <w:p>
       <w:pPr>
+        <w:pStyle w:val="Heading1"/>
+        <w:rPr>
+          <w:lang w:val="en-GB"/>
+        </w:rPr>
+      </w:pPr>
+    </w:p>
+    <w:p>
+      <w:pPr>
+        <w:pStyle w:val="Heading1"/>
+        <w:rPr>
+          <w:lang w:val="en-GB"/>
+        </w:rPr>
+      </w:pPr>
+    </w:p>
+    <w:p>
+      <w:pPr>
+        <w:pStyle w:val="Normal"/>
+        <w:rPr/>
+      </w:pPr>
+    </w:p>
+    <w:p>
+      <w:pPr>
+        <w:pStyle w:val="Normal"/>
+        <w:rPr/>
+      </w:pPr>
+    </w:p>
+    <w:p>
+      <w:pPr>
+        <w:pStyle w:val="Heading1"/>
+        <w:rPr>
+          <w:lang w:val="en-GB"/>
+        </w:rPr>
+      </w:pPr>
+    </w:p>
+    <w:p>
+      <w:pPr>
+        <w:pStyle w:val="Normal"/>
+        <w:rPr/>
+      </w:pPr>
+    </w:p>
+    <w:p>
+      <w:pPr>
+        <w:pStyle w:val="Normal"/>
+        <w:rPr/>
+      </w:pPr>
+    </w:p>
+    <w:p>
+      <w:pPr>
+        <w:pStyle w:val="Heading1"/>
+        <w:rPr/>
+      </w:pPr>
+      <w:r>
+        <w:rPr>
+          <w:lang w:val="en-GB"/>
+        </w:rPr>
+        <w:t>Strategy for solving a problem</w:t>
+      </w:r>
+    </w:p>
+    <w:p>
+      <w:pPr>
+        <w:pStyle w:val="Normal"/>
+        <w:rPr>
+          <w:sz w:val="28"/>
+          <w:szCs w:val="28"/>
+        </w:rPr>
+      </w:pPr>
+    </w:p>
+    <w:p>
+      <w:pPr>
+        <w:pStyle w:val="Normal"/>
+        <w:numPr>
+          <w:ilvl w:val="0"/>
+          <w:numId w:val="1"/>
+        </w:numPr>
+        <w:jc w:val="left"/>
+        <w:rPr>
+          <w:sz w:val="28"/>
+          <w:szCs w:val="28"/>
+        </w:rPr>
+      </w:pPr>
+      <w:r>
+        <w:rPr>
+          <w:sz w:val="28"/>
+          <w:szCs w:val="28"/>
+          <w:lang w:val="en-GB"/>
+        </w:rPr>
+        <w:t>State the problem clearly</w:t>
+      </w:r>
+    </w:p>
+    <w:p>
+      <w:pPr>
+        <w:pStyle w:val="Normal"/>
+        <w:numPr>
+          <w:ilvl w:val="0"/>
+          <w:numId w:val="1"/>
+        </w:numPr>
+        <w:jc w:val="left"/>
+        <w:rPr>
+          <w:sz w:val="28"/>
+          <w:szCs w:val="28"/>
+        </w:rPr>
+      </w:pPr>
+      <w:r>
+        <w:rPr>
+          <w:sz w:val="28"/>
+          <w:szCs w:val="28"/>
+          <w:lang w:val="en-GB"/>
+        </w:rPr>
+        <w:t>Come up with some example in/outputs, trying to cover all edge cases</w:t>
+      </w:r>
+    </w:p>
+    <w:p>
+      <w:pPr>
+        <w:pStyle w:val="Normal"/>
+        <w:numPr>
+          <w:ilvl w:val="0"/>
+          <w:numId w:val="1"/>
+        </w:numPr>
+        <w:jc w:val="left"/>
+        <w:rPr>
+          <w:sz w:val="28"/>
+          <w:szCs w:val="28"/>
+        </w:rPr>
+      </w:pPr>
+      <w:r>
+        <w:rPr>
+          <w:sz w:val="28"/>
+          <w:szCs w:val="28"/>
+          <w:lang w:val="en-GB"/>
+        </w:rPr>
+        <w:t>Come up with a solution</w:t>
+      </w:r>
+    </w:p>
+    <w:p>
+      <w:pPr>
+        <w:pStyle w:val="Normal"/>
+        <w:numPr>
+          <w:ilvl w:val="0"/>
+          <w:numId w:val="1"/>
+        </w:numPr>
+        <w:jc w:val="left"/>
+        <w:rPr>
+          <w:sz w:val="28"/>
+          <w:szCs w:val="28"/>
+        </w:rPr>
+      </w:pPr>
+      <w:r>
+        <w:rPr>
+          <w:sz w:val="28"/>
+          <w:szCs w:val="28"/>
+          <w:lang w:val="en-GB"/>
+        </w:rPr>
+        <w:t>Implement the solution using 3. and fix bugs</w:t>
+      </w:r>
+      <w:r>
+        <w:rPr>
+          <w:sz w:val="28"/>
+          <w:szCs w:val="28"/>
+          <w:lang w:val="en-GB"/>
+        </w:rPr>
+        <w:t xml:space="preserve"> if any</w:t>
+      </w:r>
+    </w:p>
+    <w:p>
+      <w:pPr>
+        <w:pStyle w:val="Normal"/>
+        <w:numPr>
+          <w:ilvl w:val="0"/>
+          <w:numId w:val="1"/>
+        </w:numPr>
+        <w:jc w:val="left"/>
+        <w:rPr>
+          <w:sz w:val="28"/>
+          <w:szCs w:val="28"/>
+        </w:rPr>
+      </w:pPr>
+      <w:r>
+        <w:rPr>
+          <w:sz w:val="28"/>
+          <w:szCs w:val="28"/>
+          <w:lang w:val="en-GB"/>
+        </w:rPr>
+        <w:t>Understand the complexity and identify inefficiencies</w:t>
+      </w:r>
+    </w:p>
+    <w:p>
+      <w:pPr>
+        <w:pStyle w:val="Normal"/>
+        <w:numPr>
+          <w:ilvl w:val="0"/>
+          <w:numId w:val="1"/>
+        </w:numPr>
+        <w:jc w:val="left"/>
+        <w:rPr/>
+      </w:pPr>
+      <w:r>
+        <w:rPr>
+          <w:sz w:val="28"/>
+          <w:szCs w:val="28"/>
+          <w:lang w:val="en-GB"/>
+        </w:rPr>
+        <w:t>Fix the inefficiency, repeat steps 3-6</w:t>
+      </w:r>
+    </w:p>
+    <w:p>
+      <w:pPr>
+        <w:pStyle w:val="Normal"/>
+        <w:jc w:val="left"/>
+        <w:rPr/>
+      </w:pPr>
+    </w:p>
+    <w:p>
+      <w:pPr>
+        <w:pStyle w:val="Normal"/>
+        <w:jc w:val="left"/>
+        <w:rPr/>
+      </w:pPr>
+      <w:r>
+        <w:rPr>
+          <w:lang w:val="en-GB"/>
+        </w:rPr>
+        <w:t>The problem at hand</w:t>
+      </w:r>
+      <w:r>
+        <w:rPr>
+          <w:lang w:val="en-GB"/>
+        </w:rPr>
+        <w:t>:</w:t>
+      </w:r>
+    </w:p>
+    <w:p>
+      <w:pPr>
+        <w:pStyle w:val="Normal"/>
+        <w:jc w:val="left"/>
+        <w:rPr/>
+      </w:pPr>
+      <w:r>
+        <w:rPr>
+          <w:lang w:val="en-GB"/>
+        </w:rPr>
+        <w:t xml:space="preserve">Alice has some cards with numbers written on them. She arranges the cards in </w:t>
+      </w:r>
+      <w:r>
+        <w:rPr>
+          <w:u w:val="single"/>
+          <w:lang w:val="en-GB"/>
+        </w:rPr>
+        <w:t>decreasing order</w:t>
+      </w:r>
+      <w:r>
+        <w:rPr>
+          <w:lang w:val="en-GB"/>
+        </w:rPr>
+        <w:t xml:space="preserve">, and lays them out face down in a sequence on a table. She challenges Bob to pick out the card containing a </w:t>
+      </w:r>
+      <w:r>
+        <w:rPr>
+          <w:u w:val="single"/>
+          <w:lang w:val="en-GB"/>
+        </w:rPr>
+        <w:t>given number by turning over as few cards as possible</w:t>
+      </w:r>
+      <w:r>
+        <w:rPr>
+          <w:lang w:val="en-GB"/>
+        </w:rPr>
+        <w:t xml:space="preserve">.Write a </w:t>
+      </w:r>
+      <w:r>
+        <w:rPr>
+          <w:u w:val="single"/>
+          <w:lang w:val="en-GB"/>
+        </w:rPr>
+        <w:t>function</w:t>
+      </w:r>
+      <w:r>
+        <w:rPr>
+          <w:lang w:val="en-GB"/>
+        </w:rPr>
+        <w:t xml:space="preserve"> to help Bob </w:t>
+      </w:r>
+      <w:r>
+        <w:rPr>
+          <w:u w:val="single"/>
+          <w:lang w:val="en-GB"/>
+        </w:rPr>
+        <w:t>locate the card.</w:t>
+      </w:r>
+    </w:p>
+    <w:p>
+      <w:pPr>
+        <w:pStyle w:val="Normal"/>
+        <w:jc w:val="left"/>
+        <w:rPr/>
+      </w:pPr>
+    </w:p>
+    <w:p>
+      <w:pPr>
+        <w:pStyle w:val="Normal"/>
+        <w:jc w:val="left"/>
+        <w:rPr/>
+      </w:pPr>
+    </w:p>
+    <w:p>
+      <w:pPr>
+        <w:pStyle w:val="Normal"/>
+        <w:jc w:val="left"/>
+        <w:rPr/>
+      </w:pPr>
+    </w:p>
+    <w:p>
+      <w:pPr>
+        <w:pStyle w:val="Normal"/>
+        <w:jc w:val="left"/>
+        <w:rPr/>
+      </w:pPr>
+    </w:p>
+    <w:p>
+      <w:pPr>
+        <w:pStyle w:val="Normal"/>
+        <w:jc w:val="left"/>
+        <w:rPr/>
+      </w:pPr>
+    </w:p>
+    <w:p>
+      <w:pPr>
+        <w:pStyle w:val="Normal"/>
+        <w:jc w:val="left"/>
+        <w:rPr/>
+      </w:pPr>
+    </w:p>
+    <w:p>
+      <w:pPr>
+        <w:pStyle w:val="Normal"/>
+        <w:jc w:val="left"/>
+        <w:rPr/>
+      </w:pPr>
+    </w:p>
+    <w:p>
+      <w:pPr>
+        <w:pStyle w:val="Normal"/>
+        <w:jc w:val="left"/>
+        <w:rPr/>
+      </w:pPr>
+    </w:p>
+    <w:p>
+      <w:pPr>
+        <w:pStyle w:val="Normal"/>
+        <w:ind w:left="0" w:right="0" w:firstLine="0"/>
+        <w:jc w:val="left"/>
+        <w:rPr/>
+      </w:pPr>
+      <w:r>
+        <w:rPr>
+          <w:lang w:val="en-GB"/>
+        </w:rPr>
+        <w:t>1a. Stating the problem clearly</w:t>
+      </w:r>
+    </w:p>
+    <w:p>
+      <w:pPr>
+        <w:pStyle w:val="Normal"/>
+        <w:ind w:left="0" w:right="0" w:firstLine="0"/>
+        <w:jc w:val="left"/>
+        <w:rPr/>
+      </w:pPr>
+      <w:r>
+        <w:rPr>
+          <w:lang w:val="en-GB"/>
+        </w:rPr>
+        <w:t xml:space="preserve">Essentially the problem is we need to find the specific card’s </w:t>
+      </w:r>
+      <w:r>
+        <w:rPr>
+          <w:lang w:val="en-GB"/>
+        </w:rPr>
+        <w:t xml:space="preserve">location </w:t>
+      </w:r>
+      <w:r>
+        <w:rPr>
+          <w:b/>
+          <w:bCs/>
+          <w:lang w:val="en-GB"/>
+        </w:rPr>
+        <w:t>(index)</w:t>
+      </w:r>
+      <w:r>
+        <w:rPr>
+          <w:b/>
+          <w:bCs/>
+          <w:lang w:val="en-GB"/>
+        </w:rPr>
+        <w:t xml:space="preserve"> </w:t>
+      </w:r>
+      <w:r>
+        <w:rPr>
+          <w:lang w:val="en-GB"/>
+        </w:rPr>
+        <w:t xml:space="preserve">which holds the </w:t>
+      </w:r>
+      <w:r>
+        <w:rPr>
+          <w:lang w:val="en-GB"/>
+        </w:rPr>
+        <w:t xml:space="preserve">target </w:t>
+      </w:r>
+      <w:r>
+        <w:rPr>
+          <w:b/>
+          <w:bCs/>
+          <w:lang w:val="en-GB"/>
+        </w:rPr>
+        <w:t>(target)</w:t>
+      </w:r>
+      <w:r>
+        <w:rPr>
+          <w:lang w:val="en-GB"/>
+        </w:rPr>
+        <w:t xml:space="preserve"> from a list of numbers</w:t>
+      </w:r>
+      <w:r>
+        <w:rPr>
+          <w:b/>
+          <w:bCs/>
+          <w:lang w:val="en-GB"/>
+        </w:rPr>
+        <w:t xml:space="preserve"> (nums)</w:t>
+      </w:r>
+      <w:r>
+        <w:rPr>
+          <w:lang w:val="en-GB"/>
+        </w:rPr>
+        <w:t xml:space="preserve"> that are in decreasing order</w:t>
+      </w:r>
+      <w:r>
+        <w:rPr>
+          <w:lang w:val="en-GB"/>
+        </w:rPr>
+        <w:t xml:space="preserve"> </w:t>
+      </w:r>
+      <w:r>
+        <w:rPr>
+          <w:u w:val="single"/>
+          <w:lang w:val="en-GB"/>
+        </w:rPr>
+        <w:t>with the least amount of card checks possible.</w:t>
+      </w:r>
+    </w:p>
+    <w:p>
+      <w:pPr>
+        <w:pStyle w:val="Normal"/>
+        <w:ind w:left="0" w:right="0" w:firstLine="0"/>
+        <w:jc w:val="left"/>
+        <w:rPr/>
+      </w:pPr>
+    </w:p>
+    <w:p>
+      <w:pPr>
+        <w:pStyle w:val="Normal"/>
+        <w:ind w:left="0" w:right="0" w:firstLine="0"/>
+        <w:jc w:val="left"/>
+        <w:rPr>
+          <w:lang w:val="en-GB"/>
+        </w:rPr>
+      </w:pPr>
+      <w:r>
+        <w:rPr>
+          <w:lang w:val="en-GB"/>
+        </w:rPr>
+        <w:t>1b. Analysing the inputs and Outputs</w:t>
+      </w:r>
+    </w:p>
+    <w:p>
+      <w:pPr>
+        <w:pStyle w:val="Normal"/>
+        <w:ind w:left="0" w:right="0" w:firstLine="0"/>
+        <w:jc w:val="left"/>
+        <w:rPr/>
+      </w:pPr>
+      <w:r>
+        <w:rPr>
+          <w:lang w:val="en-GB"/>
+        </w:rPr>
+        <w:t>Inputs</w:t>
+      </w:r>
+    </w:p>
+    <w:p>
+      <w:pPr>
+        <w:pStyle w:val="Normal"/>
+        <w:numPr>
+          <w:ilvl w:val="0"/>
+          <w:numId w:val="5"/>
+        </w:numPr>
+        <w:jc w:val="left"/>
+        <w:rPr/>
+      </w:pPr>
+      <w:r>
+        <w:rPr>
+          <w:lang w:val="en-GB"/>
+        </w:rPr>
+        <w:t>List of the card</w:t>
+      </w:r>
+      <w:r>
+        <w:rPr>
+          <w:lang w:val="en-GB"/>
+        </w:rPr>
+        <w:t xml:space="preserve">: </w:t>
+      </w:r>
+      <w:r>
+        <w:rPr>
+          <w:b/>
+          <w:bCs/>
+          <w:lang w:val="en-GB"/>
+        </w:rPr>
+        <w:t>Nums</w:t>
+      </w:r>
+    </w:p>
+    <w:p>
+      <w:pPr>
+        <w:pStyle w:val="Normal"/>
+        <w:numPr>
+          <w:ilvl w:val="0"/>
+          <w:numId w:val="5"/>
+        </w:numPr>
+        <w:jc w:val="left"/>
+        <w:rPr/>
+      </w:pPr>
+      <w:r>
+        <w:rPr>
+          <w:lang w:val="en-GB"/>
+        </w:rPr>
+        <w:t xml:space="preserve">The number we want to find: </w:t>
+      </w:r>
+      <w:r>
+        <w:rPr>
+          <w:b/>
+          <w:bCs/>
+          <w:lang w:val="en-GB"/>
+        </w:rPr>
+        <w:t>T</w:t>
+      </w:r>
+      <w:r>
+        <w:rPr>
+          <w:b/>
+          <w:bCs/>
+          <w:lang w:val="en-GB"/>
+        </w:rPr>
+        <w:t>arget</w:t>
+      </w:r>
+    </w:p>
+    <w:p>
+      <w:pPr>
+        <w:pStyle w:val="Normal"/>
+        <w:ind w:left="0" w:right="0" w:firstLine="0"/>
+        <w:jc w:val="left"/>
+        <w:rPr/>
+      </w:pPr>
+      <w:r>
+        <w:rPr>
+          <w:lang w:val="en-GB"/>
+        </w:rPr>
+        <w:t>Ouputs</w:t>
+      </w:r>
+    </w:p>
+    <w:p>
+      <w:pPr>
+        <w:pStyle w:val="Normal"/>
+        <w:numPr>
+          <w:ilvl w:val="0"/>
+          <w:numId w:val="6"/>
+        </w:numPr>
+        <w:jc w:val="left"/>
+        <w:rPr/>
+      </w:pPr>
+      <w:r>
+        <w:rPr>
+          <w:lang w:val="en-GB"/>
+        </w:rPr>
+        <w:t xml:space="preserve">The index of the card which holds target: </w:t>
+      </w:r>
+      <w:r>
+        <w:rPr>
+          <w:b/>
+          <w:bCs/>
+          <w:lang w:val="en-GB"/>
+        </w:rPr>
+        <w:t>Position</w:t>
+      </w:r>
+    </w:p>
+    <w:p>
+      <w:pPr>
+        <w:pStyle w:val="Normal"/>
+        <w:jc w:val="left"/>
+        <w:rPr/>
+      </w:pPr>
+    </w:p>
+    <w:p>
+      <w:pPr>
+        <w:pStyle w:val="Normal"/>
+        <w:jc w:val="left"/>
+        <w:rPr/>
+      </w:pPr>
+      <w:r>
+        <w:rPr>
+          <w:lang w:val="en-GB"/>
+        </w:rPr>
+        <w:t>1c.  Now we can frame the function for out solution</w:t>
+      </w:r>
+    </w:p>
+    <w:p>
+      <w:pPr>
+        <w:pStyle w:val="Normal"/>
+        <w:numPr>
+          <w:ilvl w:val="0"/>
+          <w:numId w:val="7"/>
+        </w:numPr>
+        <w:jc w:val="left"/>
+        <w:rPr>
+          <w:color w:val="548135" w:themeColor="accent6" w:themeShade="bf"/>
+        </w:rPr>
+      </w:pPr>
+      <w:r>
+        <w:rPr>
+          <w:color w:val="548135" w:themeColor="accent6" w:themeShade="bf"/>
+          <w:lang w:val="en-GB"/>
+        </w:rPr>
+        <w:t>Ensure we use proper naming conventions for functions and variables</w:t>
+      </w:r>
+    </w:p>
+    <w:p>
+      <w:pPr>
+        <w:pStyle w:val="Normal"/>
+        <w:numPr>
+          <w:ilvl w:val="0"/>
+          <w:numId w:val="7"/>
+        </w:numPr>
+        <w:jc w:val="left"/>
+        <w:rPr>
+          <w:color w:val="548135" w:themeColor="accent6" w:themeShade="bf"/>
+        </w:rPr>
+      </w:pPr>
+      <w:r>
+        <w:rPr>
+          <w:color w:val="548135" w:themeColor="accent6" w:themeShade="bf"/>
+          <w:lang w:val="en-GB"/>
+        </w:rPr>
+        <w:t>Ensure we understand the question (ask)</w:t>
+      </w:r>
+    </w:p>
+    <w:p>
+      <w:pPr>
+        <w:pStyle w:val="Normal"/>
+        <w:jc w:val="left"/>
+        <w:rPr/>
+      </w:pPr>
+      <w:r>
+        <w:rPr/>
+        <w:drawing xmlns:mc="http://schemas.openxmlformats.org/markup-compatibility/2006">
+          <wp:inline distT="0" distB="0" distL="0" distR="0">
+            <wp:extent cx="5717540" cy="1049020"/>
+            <wp:effectExtent l="0" t="0" r="0" b="0"/>
+            <wp:docPr id="31" name="Picture 25"/>
+            <wp:cNvGraphicFramePr>
+              <a:graphicFrameLocks xmlns:a="http://schemas.openxmlformats.org/drawingml/2006/main" noChangeAspect="1"/>
+            </wp:cNvGraphicFramePr>
+            <a:graphic xmlns:a="http://schemas.openxmlformats.org/drawingml/2006/main">
+              <a:graphicData uri="http://schemas.openxmlformats.org/drawingml/2006/picture">
+                <pic:pic xmlns:pic="http://schemas.openxmlformats.org/drawingml/2006/picture">
+                  <pic:nvPicPr>
+                    <pic:cNvPr id="25" name="Picture 25"/>
+                    <pic:cNvPicPr>
+                      <a:picLocks noGrp="0" noSelect="0" noChangeAspect="1" noMove="0"/>
+                    </pic:cNvPicPr>
+                  </pic:nvPicPr>
+                  <pic:blipFill>
+                    <a:blip r:embed="rId13"/>
+                    <a:srcRect/>
+                    <a:stretch>
+                      <a:fillRect/>
+                    </a:stretch>
+                  </pic:blipFill>
+                  <pic:spPr>
+                    <a:xfrm>
+                      <a:off x="0" y="0"/>
+                      <a:ext cx="5717540" cy="1049020"/>
+                    </a:xfrm>
+                    <a:prstGeom prst="rect">
+                      <a:avLst/>
+                    </a:prstGeom>
+                  </pic:spPr>
+                </pic:pic>
+              </a:graphicData>
+            </a:graphic>
+          </wp:inline>
+        </w:drawing>
+      </w:r>
+    </w:p>
+    <w:p>
+      <w:pPr>
+        <w:pStyle w:val="Normal"/>
+        <w:jc w:val="left"/>
+        <w:rPr/>
+      </w:pPr>
+    </w:p>
+    <w:p>
+      <w:pPr>
+        <w:pStyle w:val="Normal"/>
+        <w:jc w:val="left"/>
+        <w:rPr/>
+      </w:pPr>
+    </w:p>
+    <w:p>
+      <w:pPr>
+        <w:pStyle w:val="Normal"/>
+        <w:jc w:val="left"/>
+        <w:rPr/>
+      </w:pPr>
+    </w:p>
+    <w:p>
+      <w:pPr>
+        <w:pStyle w:val="Normal"/>
+        <w:jc w:val="left"/>
+        <w:rPr/>
+      </w:pPr>
+      <w:r>
+        <w:rPr>
+          <w:lang w:val="en-GB"/>
+        </w:rPr>
+        <w:t>2. Creating Example input and outputs (Test Cases)</w:t>
+      </w:r>
+    </w:p>
+    <w:p>
+      <w:pPr>
+        <w:pStyle w:val="Normal"/>
+        <w:jc w:val="left"/>
+        <w:rPr/>
+      </w:pPr>
+      <w:r>
+        <w:rPr>
+          <w:lang w:val="en-GB"/>
+        </w:rPr>
+        <w:t>Now create the test case expected inputs and outputs as dictionaries</w:t>
+      </w:r>
+    </w:p>
+    <w:p>
+      <w:pPr>
+        <w:pStyle w:val="Normal"/>
+        <w:jc w:val="left"/>
+        <w:rPr/>
+      </w:pPr>
+      <w:r>
+        <w:rPr/>
+        <w:drawing xmlns:mc="http://schemas.openxmlformats.org/markup-compatibility/2006">
+          <wp:inline distT="0" distB="0" distL="0" distR="0">
+            <wp:extent cx="5731510" cy="1562100"/>
+            <wp:effectExtent l="0" t="0" r="0" b="0"/>
+            <wp:docPr id="32" name="Picture 26"/>
+            <wp:cNvGraphicFramePr>
+              <a:graphicFrameLocks xmlns:a="http://schemas.openxmlformats.org/drawingml/2006/main" noChangeAspect="1"/>
+            </wp:cNvGraphicFramePr>
+            <a:graphic xmlns:a="http://schemas.openxmlformats.org/drawingml/2006/main">
+              <a:graphicData uri="http://schemas.openxmlformats.org/drawingml/2006/picture">
+                <pic:pic xmlns:pic="http://schemas.openxmlformats.org/drawingml/2006/picture">
+                  <pic:nvPicPr>
+                    <pic:cNvPr id="26" name="Picture 26"/>
+                    <pic:cNvPicPr>
+                      <a:picLocks noGrp="0" noSelect="0" noChangeAspect="1" noMove="0"/>
+                    </pic:cNvPicPr>
+                  </pic:nvPicPr>
+                  <pic:blipFill>
+                    <a:blip r:embed="rId14"/>
+                    <a:srcRect/>
+                    <a:stretch>
+                      <a:fillRect/>
+                    </a:stretch>
+                  </pic:blipFill>
+                  <pic:spPr>
+                    <a:xfrm>
+                      <a:off x="0" y="0"/>
+                      <a:ext cx="5731510" cy="1562100"/>
+                    </a:xfrm>
+                    <a:prstGeom prst="rect">
+                      <a:avLst/>
+                    </a:prstGeom>
+                  </pic:spPr>
+                </pic:pic>
+              </a:graphicData>
+            </a:graphic>
+          </wp:inline>
+        </w:drawing>
+      </w:r>
+    </w:p>
+    <w:p>
+      <w:pPr>
+        <w:pStyle w:val="Normal"/>
+        <w:jc w:val="left"/>
+        <w:rPr/>
+      </w:pPr>
+      <w:r>
+        <w:rPr>
+          <w:lang w:val="en-GB"/>
+        </w:rPr>
+        <w:t xml:space="preserve">So we can test our function with </w:t>
+      </w:r>
+    </w:p>
+    <w:p>
+      <w:pPr>
+        <w:pStyle w:val="Normal"/>
+        <w:jc w:val="left"/>
+        <w:rPr/>
+      </w:pPr>
+      <w:r>
+        <w:rPr/>
+        <w:drawing xmlns:mc="http://schemas.openxmlformats.org/markup-compatibility/2006">
+          <wp:inline distT="0" distB="0" distL="0" distR="0">
+            <wp:extent cx="5731510" cy="849630"/>
+            <wp:effectExtent l="0" t="0" r="0" b="0"/>
+            <wp:docPr id="33" name="Picture 27"/>
+            <wp:cNvGraphicFramePr>
+              <a:graphicFrameLocks xmlns:a="http://schemas.openxmlformats.org/drawingml/2006/main" noChangeAspect="1"/>
+            </wp:cNvGraphicFramePr>
+            <a:graphic xmlns:a="http://schemas.openxmlformats.org/drawingml/2006/main">
+              <a:graphicData uri="http://schemas.openxmlformats.org/drawingml/2006/picture">
+                <pic:pic xmlns:pic="http://schemas.openxmlformats.org/drawingml/2006/picture">
+                  <pic:nvPicPr>
+                    <pic:cNvPr id="27" name="Picture 27"/>
+                    <pic:cNvPicPr>
+                      <a:picLocks noGrp="0" noSelect="0" noChangeAspect="1" noMove="0"/>
+                    </pic:cNvPicPr>
+                  </pic:nvPicPr>
+                  <pic:blipFill>
+                    <a:blip r:embed="rId15"/>
+                    <a:srcRect/>
+                    <a:stretch>
+                      <a:fillRect/>
+                    </a:stretch>
+                  </pic:blipFill>
+                  <pic:spPr>
+                    <a:xfrm>
+                      <a:off x="0" y="0"/>
+                      <a:ext cx="5731510" cy="849630"/>
+                    </a:xfrm>
+                    <a:prstGeom prst="rect">
+                      <a:avLst/>
+                    </a:prstGeom>
+                  </pic:spPr>
+                </pic:pic>
+              </a:graphicData>
+            </a:graphic>
+          </wp:inline>
+        </w:drawing>
+      </w:r>
+    </w:p>
+    <w:p>
+      <w:pPr>
+        <w:pStyle w:val="Normal"/>
+        <w:jc w:val="left"/>
+        <w:rPr/>
+      </w:pPr>
+      <w:r>
+        <w:rPr>
+          <w:lang w:val="en-GB"/>
+        </w:rPr>
+        <w:t xml:space="preserve">However our function should be able to handle ANY set of valid inputs, some of the potential </w:t>
+      </w:r>
+      <w:r>
+        <w:rPr>
+          <w:lang w:val="en-GB"/>
+        </w:rPr>
+        <w:t>edge cases</w:t>
+      </w:r>
+      <w:r>
+        <w:rPr>
+          <w:lang w:val="en-GB"/>
+        </w:rPr>
+        <w:t xml:space="preserve"> are:</w:t>
+      </w:r>
+    </w:p>
+    <w:p>
+      <w:pPr>
+        <w:pStyle w:val="Normal"/>
+        <w:numPr>
+          <w:ilvl w:val="0"/>
+          <w:numId w:val="8"/>
+        </w:numPr>
+        <w:jc w:val="left"/>
+        <w:rPr>
+          <w:color w:val="000000" w:themeColor="dk1"/>
+        </w:rPr>
+      </w:pPr>
+      <w:r>
+        <w:rPr>
+          <w:color w:val="000000" w:themeColor="dk1"/>
+          <w:lang w:val="en-GB"/>
+        </w:rPr>
+        <w:t>Target is in the beginning, middle or end</w:t>
+      </w:r>
+    </w:p>
+    <w:p>
+      <w:pPr>
+        <w:pStyle w:val="Normal"/>
+        <w:numPr>
+          <w:ilvl w:val="0"/>
+          <w:numId w:val="8"/>
+        </w:numPr>
+        <w:jc w:val="left"/>
+        <w:rPr>
+          <w:color w:val="000000" w:themeColor="dk1"/>
+        </w:rPr>
+      </w:pPr>
+      <w:r>
+        <w:rPr>
+          <w:color w:val="000000" w:themeColor="dk1"/>
+          <w:lang w:val="en-GB"/>
+        </w:rPr>
+        <w:t>The list only contains one element, which</w:t>
+      </w:r>
+      <w:r>
+        <w:rPr>
+          <w:color w:val="000000" w:themeColor="dk1"/>
+          <w:lang w:val="en-GB"/>
+        </w:rPr>
+        <w:t xml:space="preserve"> is target</w:t>
+      </w:r>
+    </w:p>
+    <w:p>
+      <w:pPr>
+        <w:pStyle w:val="Normal"/>
+        <w:numPr>
+          <w:ilvl w:val="0"/>
+          <w:numId w:val="8"/>
+        </w:numPr>
+        <w:jc w:val="left"/>
+        <w:rPr>
+          <w:color w:val="000000" w:themeColor="dk1"/>
+        </w:rPr>
+      </w:pPr>
+      <w:r>
+        <w:rPr>
+          <w:color w:val="000000" w:themeColor="dk1"/>
+          <w:lang w:val="en-GB"/>
+        </w:rPr>
+        <w:t>The list doesn't contain target</w:t>
+      </w:r>
+    </w:p>
+    <w:p>
+      <w:pPr>
+        <w:pStyle w:val="Normal"/>
+        <w:numPr>
+          <w:ilvl w:val="0"/>
+          <w:numId w:val="8"/>
+        </w:numPr>
+        <w:jc w:val="left"/>
+        <w:rPr>
+          <w:color w:val="000000" w:themeColor="dk1"/>
+        </w:rPr>
+      </w:pPr>
+      <w:r>
+        <w:rPr>
+          <w:color w:val="000000" w:themeColor="dk1"/>
+          <w:lang w:val="en-GB"/>
+        </w:rPr>
+        <w:t xml:space="preserve">The list contains repeating </w:t>
+      </w:r>
+      <w:r>
+        <w:rPr>
+          <w:color w:val="000000" w:themeColor="dk1"/>
+          <w:lang w:val="en-GB"/>
+        </w:rPr>
+        <w:t>numbers</w:t>
+      </w:r>
+    </w:p>
+    <w:p>
+      <w:pPr>
+        <w:pStyle w:val="Normal"/>
+        <w:numPr>
+          <w:ilvl w:val="0"/>
+          <w:numId w:val="8"/>
+        </w:numPr>
+        <w:jc w:val="left"/>
+        <w:rPr/>
+      </w:pPr>
+      <w:r>
+        <w:rPr>
+          <w:color w:val="000000" w:themeColor="dk1"/>
+          <w:lang w:val="en-GB"/>
+        </w:rPr>
+        <w:t>The target appears more than once</w:t>
+      </w:r>
+    </w:p>
+    <w:p>
+      <w:pPr>
+        <w:pStyle w:val="Normal"/>
+        <w:ind w:left="0" w:right="0" w:firstLine="0"/>
+        <w:jc w:val="left"/>
+        <w:rPr>
+          <w:color w:val="000000" w:themeColor="dk1"/>
+          <w:lang w:val="en-GB"/>
+        </w:rPr>
+      </w:pPr>
+    </w:p>
+    <w:p>
+      <w:pPr>
+        <w:pStyle w:val="Normal"/>
+        <w:ind w:left="0" w:right="0" w:firstLine="0"/>
+        <w:jc w:val="left"/>
+        <w:rPr>
+          <w:color w:val="000000" w:themeColor="dk1"/>
+          <w:lang w:val="en-GB"/>
+        </w:rPr>
+      </w:pPr>
+    </w:p>
+    <w:p>
+      <w:pPr>
+        <w:pStyle w:val="Normal"/>
+        <w:ind w:left="0" w:right="0" w:firstLine="0"/>
+        <w:jc w:val="left"/>
+        <w:rPr>
+          <w:color w:val="000000" w:themeColor="dk1"/>
+          <w:lang w:val="en-GB"/>
+        </w:rPr>
+      </w:pPr>
+    </w:p>
+    <w:p>
+      <w:pPr>
+        <w:pStyle w:val="Normal"/>
+        <w:ind w:left="0" w:right="0" w:firstLine="0"/>
+        <w:jc w:val="left"/>
+        <w:rPr/>
+      </w:pPr>
+      <w:r>
+        <w:rPr>
+          <w:color w:val="000000" w:themeColor="dk1"/>
+          <w:lang w:val="en-GB"/>
+        </w:rPr>
+        <w:t>To solve these test cases we create a list called tests which</w:t>
+      </w:r>
+      <w:r>
+        <w:rPr>
+          <w:color w:val="000000" w:themeColor="dk1"/>
+          <w:lang w:val="en-GB"/>
+        </w:rPr>
+        <w:t xml:space="preserve"> holds each test for the edge cases</w:t>
+      </w:r>
+    </w:p>
+    <w:p>
+      <w:pPr>
+        <w:pStyle w:val="Normal"/>
+        <w:jc w:val="left"/>
+        <w:rPr/>
+      </w:pPr>
+      <w:r>
+        <w:rPr>
+          <w:lang w:val="en-GB"/>
+        </w:rPr>
+        <w:t>Stopped at 25:18</w:t>
+      </w:r>
+    </w:p>
+    <w:p>
+      <w:pPr>
         <w:pStyle w:val="Normal"/>
         <w:jc w:val="left"/>
         <w:rPr/>
@@ -204,8 +1264,8 @@
       </w:pPr>
     </w:p>
     <w:sectPr>
-      <w:headerReference w:type="default" r:id="rId5"/>
-      <w:footerReference w:type="default" r:id="rId6"/>
+      <w:headerReference w:type="default" r:id="rId16"/>
+      <w:footerReference w:type="default" r:id="rId17"/>
       <w:footnotePr/>
       <w:type w:val="nextPage"/>
       <w:pgSz w:w="11906" w:h="16838" w:orient="portrait"/>
@@ -274,6 +1334,994 @@
 </w:hdr>
 </file>
 
+<file path=word/numbering.xml><?xml version="1.0" encoding="utf-8"?>
+<w:numbering xmlns:mc="http://schemas.openxmlformats.org/markup-compatibility/2006" xmlns:o="urn:schemas-microsoft-com:office:office" xmlns:r="http://schemas.openxmlformats.org/officeDocument/2006/relationships" xmlns:m="http://schemas.openxmlformats.org/officeDocument/2006/math" xmlns:v="urn:schemas-microsoft-com:vml" xmlns:wp="http://schemas.openxmlformats.org/drawingml/2006/wordprocessingDrawing" xmlns:w10="urn:schemas-microsoft-com:office:word" xmlns:wne="http://schemas.microsoft.com/office/word/2006/wordml" xmlns:w14="http://schemas.microsoft.com/office/word/2010/wordml" xmlns:w="http://schemas.openxmlformats.org/wordprocessingml/2006/main">
+  <w:abstractNum w:abstractNumId="0">
+    <w:multiLevelType w:val="hybridMultilevel"/>
+    <w:lvl w:ilvl="0" w:tentative="0">
+      <w:start w:val="1"/>
+      <w:numFmt w:val="decimal"/>
+      <w:isLgl w:val="off"/>
+      <w:suff w:val="tab"/>
+      <w:lvlText w:val="%1."/>
+      <w:lvlJc w:val="left"/>
+      <w:pPr>
+        <w:ind w:left="720" w:hanging="360"/>
+      </w:pPr>
+    </w:lvl>
+    <w:lvl w:ilvl="1" w:tentative="1">
+      <w:start w:val="1"/>
+      <w:numFmt w:val="lowerLetter"/>
+      <w:isLgl w:val="off"/>
+      <w:suff w:val="tab"/>
+      <w:lvlText w:val="%2."/>
+      <w:lvlJc w:val="left"/>
+      <w:pPr>
+        <w:ind w:left="1440" w:hanging="360"/>
+      </w:pPr>
+    </w:lvl>
+    <w:lvl w:ilvl="2" w:tentative="1">
+      <w:start w:val="1"/>
+      <w:numFmt w:val="lowerRoman"/>
+      <w:isLgl w:val="off"/>
+      <w:suff w:val="tab"/>
+      <w:lvlText w:val="%3."/>
+      <w:lvlJc w:val="right"/>
+      <w:pPr>
+        <w:ind w:left="2160" w:hanging="360"/>
+      </w:pPr>
+    </w:lvl>
+    <w:lvl w:ilvl="3" w:tentative="1">
+      <w:start w:val="1"/>
+      <w:numFmt w:val="decimal"/>
+      <w:isLgl w:val="off"/>
+      <w:suff w:val="tab"/>
+      <w:lvlText w:val="%4."/>
+      <w:lvlJc w:val="left"/>
+      <w:pPr>
+        <w:ind w:left="2880" w:hanging="360"/>
+      </w:pPr>
+    </w:lvl>
+    <w:lvl w:ilvl="4" w:tentative="1">
+      <w:start w:val="1"/>
+      <w:numFmt w:val="lowerLetter"/>
+      <w:isLgl w:val="off"/>
+      <w:suff w:val="tab"/>
+      <w:lvlText w:val="%5."/>
+      <w:lvlJc w:val="left"/>
+      <w:pPr>
+        <w:ind w:left="3600" w:hanging="360"/>
+      </w:pPr>
+    </w:lvl>
+    <w:lvl w:ilvl="5" w:tentative="1">
+      <w:start w:val="1"/>
+      <w:numFmt w:val="lowerRoman"/>
+      <w:isLgl w:val="off"/>
+      <w:suff w:val="tab"/>
+      <w:lvlText w:val="%6."/>
+      <w:lvlJc w:val="right"/>
+      <w:pPr>
+        <w:ind w:left="4320" w:hanging="360"/>
+      </w:pPr>
+    </w:lvl>
+    <w:lvl w:ilvl="6" w:tentative="1">
+      <w:start w:val="1"/>
+      <w:numFmt w:val="decimal"/>
+      <w:isLgl w:val="off"/>
+      <w:suff w:val="tab"/>
+      <w:lvlText w:val="%7."/>
+      <w:lvlJc w:val="left"/>
+      <w:pPr>
+        <w:ind w:left="5040" w:hanging="360"/>
+      </w:pPr>
+    </w:lvl>
+    <w:lvl w:ilvl="7" w:tentative="1">
+      <w:start w:val="1"/>
+      <w:numFmt w:val="lowerLetter"/>
+      <w:isLgl w:val="off"/>
+      <w:suff w:val="tab"/>
+      <w:lvlText w:val="%8."/>
+      <w:lvlJc w:val="left"/>
+      <w:pPr>
+        <w:ind w:left="5760" w:hanging="360"/>
+      </w:pPr>
+    </w:lvl>
+    <w:lvl w:ilvl="8" w:tentative="1">
+      <w:start w:val="1"/>
+      <w:numFmt w:val="lowerRoman"/>
+      <w:isLgl w:val="off"/>
+      <w:suff w:val="tab"/>
+      <w:lvlText w:val="%9."/>
+      <w:lvlJc w:val="right"/>
+      <w:pPr>
+        <w:ind w:left="6480" w:hanging="360"/>
+      </w:pPr>
+    </w:lvl>
+  </w:abstractNum>
+  <w:abstractNum w:abstractNumId="1">
+    <w:multiLevelType w:val="hybridMultilevel"/>
+    <w:lvl w:ilvl="0" w:tentative="0">
+      <w:start w:val="1"/>
+      <w:numFmt w:val="decimal"/>
+      <w:isLgl w:val="off"/>
+      <w:suff w:val="tab"/>
+      <w:lvlText w:val="%1."/>
+      <w:lvlJc w:val="left"/>
+      <w:pPr>
+        <w:ind w:left="720" w:hanging="360"/>
+      </w:pPr>
+    </w:lvl>
+    <w:lvl w:ilvl="1" w:tentative="1">
+      <w:start w:val="1"/>
+      <w:numFmt w:val="lowerLetter"/>
+      <w:isLgl w:val="off"/>
+      <w:suff w:val="tab"/>
+      <w:lvlText w:val="%2."/>
+      <w:lvlJc w:val="left"/>
+      <w:pPr>
+        <w:ind w:left="1440" w:hanging="360"/>
+      </w:pPr>
+    </w:lvl>
+    <w:lvl w:ilvl="2" w:tentative="1">
+      <w:start w:val="1"/>
+      <w:numFmt w:val="lowerRoman"/>
+      <w:isLgl w:val="off"/>
+      <w:suff w:val="tab"/>
+      <w:lvlText w:val="%3."/>
+      <w:lvlJc w:val="right"/>
+      <w:pPr>
+        <w:ind w:left="2160" w:hanging="360"/>
+      </w:pPr>
+    </w:lvl>
+    <w:lvl w:ilvl="3" w:tentative="1">
+      <w:start w:val="1"/>
+      <w:numFmt w:val="decimal"/>
+      <w:isLgl w:val="off"/>
+      <w:suff w:val="tab"/>
+      <w:lvlText w:val="%4."/>
+      <w:lvlJc w:val="left"/>
+      <w:pPr>
+        <w:ind w:left="2880" w:hanging="360"/>
+      </w:pPr>
+    </w:lvl>
+    <w:lvl w:ilvl="4" w:tentative="1">
+      <w:start w:val="1"/>
+      <w:numFmt w:val="lowerLetter"/>
+      <w:isLgl w:val="off"/>
+      <w:suff w:val="tab"/>
+      <w:lvlText w:val="%5."/>
+      <w:lvlJc w:val="left"/>
+      <w:pPr>
+        <w:ind w:left="3600" w:hanging="360"/>
+      </w:pPr>
+    </w:lvl>
+    <w:lvl w:ilvl="5" w:tentative="1">
+      <w:start w:val="1"/>
+      <w:numFmt w:val="lowerRoman"/>
+      <w:isLgl w:val="off"/>
+      <w:suff w:val="tab"/>
+      <w:lvlText w:val="%6."/>
+      <w:lvlJc w:val="right"/>
+      <w:pPr>
+        <w:ind w:left="4320" w:hanging="360"/>
+      </w:pPr>
+    </w:lvl>
+    <w:lvl w:ilvl="6" w:tentative="1">
+      <w:start w:val="1"/>
+      <w:numFmt w:val="decimal"/>
+      <w:isLgl w:val="off"/>
+      <w:suff w:val="tab"/>
+      <w:lvlText w:val="%7."/>
+      <w:lvlJc w:val="left"/>
+      <w:pPr>
+        <w:ind w:left="5040" w:hanging="360"/>
+      </w:pPr>
+    </w:lvl>
+    <w:lvl w:ilvl="7" w:tentative="1">
+      <w:start w:val="1"/>
+      <w:numFmt w:val="lowerLetter"/>
+      <w:isLgl w:val="off"/>
+      <w:suff w:val="tab"/>
+      <w:lvlText w:val="%8."/>
+      <w:lvlJc w:val="left"/>
+      <w:pPr>
+        <w:ind w:left="5760" w:hanging="360"/>
+      </w:pPr>
+    </w:lvl>
+    <w:lvl w:ilvl="8" w:tentative="1">
+      <w:start w:val="1"/>
+      <w:numFmt w:val="lowerRoman"/>
+      <w:isLgl w:val="off"/>
+      <w:suff w:val="tab"/>
+      <w:lvlText w:val="%9."/>
+      <w:lvlJc w:val="right"/>
+      <w:pPr>
+        <w:ind w:left="6480" w:hanging="360"/>
+      </w:pPr>
+    </w:lvl>
+  </w:abstractNum>
+  <w:abstractNum w:abstractNumId="2">
+    <w:multiLevelType w:val="hybridMultilevel"/>
+    <w:lvl w:ilvl="0" w:tentative="0">
+      <w:start w:val="1"/>
+      <w:numFmt w:val="decimal"/>
+      <w:isLgl w:val="off"/>
+      <w:suff w:val="tab"/>
+      <w:lvlText w:val="%1."/>
+      <w:lvlJc w:val="left"/>
+      <w:pPr>
+        <w:ind w:left="720" w:hanging="360"/>
+      </w:pPr>
+    </w:lvl>
+    <w:lvl w:ilvl="1" w:tentative="1">
+      <w:start w:val="1"/>
+      <w:numFmt w:val="lowerLetter"/>
+      <w:isLgl w:val="off"/>
+      <w:suff w:val="tab"/>
+      <w:lvlText w:val="%2."/>
+      <w:lvlJc w:val="left"/>
+      <w:pPr>
+        <w:ind w:left="1440" w:hanging="360"/>
+      </w:pPr>
+      <w:rPr/>
+    </w:lvl>
+    <w:lvl w:ilvl="2" w:tentative="1">
+      <w:start w:val="1"/>
+      <w:numFmt w:val="lowerRoman"/>
+      <w:isLgl w:val="off"/>
+      <w:suff w:val="tab"/>
+      <w:lvlText w:val="%3."/>
+      <w:lvlJc w:val="right"/>
+      <w:pPr>
+        <w:ind w:left="2160" w:hanging="360"/>
+      </w:pPr>
+      <w:rPr/>
+    </w:lvl>
+    <w:lvl w:ilvl="3" w:tentative="1">
+      <w:start w:val="1"/>
+      <w:numFmt w:val="decimal"/>
+      <w:isLgl w:val="off"/>
+      <w:suff w:val="tab"/>
+      <w:lvlText w:val="%4."/>
+      <w:lvlJc w:val="left"/>
+      <w:pPr>
+        <w:ind w:left="2880" w:hanging="360"/>
+      </w:pPr>
+      <w:rPr/>
+    </w:lvl>
+    <w:lvl w:ilvl="4" w:tentative="1">
+      <w:start w:val="1"/>
+      <w:numFmt w:val="lowerLetter"/>
+      <w:isLgl w:val="off"/>
+      <w:suff w:val="tab"/>
+      <w:lvlText w:val="%5."/>
+      <w:lvlJc w:val="left"/>
+      <w:pPr>
+        <w:ind w:left="3600" w:hanging="360"/>
+      </w:pPr>
+      <w:rPr/>
+    </w:lvl>
+    <w:lvl w:ilvl="5" w:tentative="1">
+      <w:start w:val="1"/>
+      <w:numFmt w:val="lowerRoman"/>
+      <w:isLgl w:val="off"/>
+      <w:suff w:val="tab"/>
+      <w:lvlText w:val="%6."/>
+      <w:lvlJc w:val="right"/>
+      <w:pPr>
+        <w:ind w:left="4320" w:hanging="360"/>
+      </w:pPr>
+      <w:rPr/>
+    </w:lvl>
+    <w:lvl w:ilvl="6" w:tentative="1">
+      <w:start w:val="1"/>
+      <w:numFmt w:val="decimal"/>
+      <w:isLgl w:val="off"/>
+      <w:suff w:val="tab"/>
+      <w:lvlText w:val="%7."/>
+      <w:lvlJc w:val="left"/>
+      <w:pPr>
+        <w:ind w:left="5040" w:hanging="360"/>
+      </w:pPr>
+      <w:rPr/>
+    </w:lvl>
+    <w:lvl w:ilvl="7" w:tentative="1">
+      <w:start w:val="1"/>
+      <w:numFmt w:val="lowerLetter"/>
+      <w:isLgl w:val="off"/>
+      <w:suff w:val="tab"/>
+      <w:lvlText w:val="%8."/>
+      <w:lvlJc w:val="left"/>
+      <w:pPr>
+        <w:ind w:left="5760" w:hanging="360"/>
+      </w:pPr>
+      <w:rPr/>
+    </w:lvl>
+    <w:lvl w:ilvl="8" w:tentative="1">
+      <w:start w:val="1"/>
+      <w:numFmt w:val="lowerRoman"/>
+      <w:isLgl w:val="off"/>
+      <w:suff w:val="tab"/>
+      <w:lvlText w:val="%9."/>
+      <w:lvlJc w:val="right"/>
+      <w:pPr>
+        <w:ind w:left="6480" w:hanging="360"/>
+      </w:pPr>
+      <w:rPr/>
+    </w:lvl>
+  </w:abstractNum>
+  <w:abstractNum w:abstractNumId="3">
+    <w:multiLevelType w:val="multilevel"/>
+    <w:lvl w:ilvl="0" w:tentative="0">
+      <w:start w:val="1"/>
+      <w:numFmt w:val="bullet"/>
+      <w:isLgl w:val="off"/>
+      <w:suff w:val="tab"/>
+      <w:lvlText w:val=""/>
+      <w:lvlJc w:val="left"/>
+      <w:pPr>
+        <w:ind w:left="720" w:hanging="360"/>
+      </w:pPr>
+      <w:rPr>
+        <w:rFonts w:ascii="Symbol" w:hAnsi="Symbol"/>
+      </w:rPr>
+    </w:lvl>
+    <w:lvl w:ilvl="1" w:tentative="1">
+      <w:start w:val="1"/>
+      <w:numFmt w:val="bullet"/>
+      <w:isLgl w:val="off"/>
+      <w:suff w:val="tab"/>
+      <w:lvlText w:val="o"/>
+      <w:lvlJc w:val="left"/>
+      <w:pPr>
+        <w:ind w:left="1440" w:hanging="360"/>
+      </w:pPr>
+      <w:rPr>
+        <w:rFonts w:ascii="Courier New" w:cs="Courier New" w:hAnsi="Courier New"/>
+      </w:rPr>
+    </w:lvl>
+    <w:lvl w:ilvl="2" w:tentative="1">
+      <w:start w:val="1"/>
+      <w:numFmt w:val="bullet"/>
+      <w:isLgl w:val="off"/>
+      <w:suff w:val="tab"/>
+      <w:lvlText w:val=""/>
+      <w:lvlJc w:val="left"/>
+      <w:pPr>
+        <w:ind w:left="2160" w:hanging="360"/>
+      </w:pPr>
+      <w:rPr>
+        <w:rFonts w:ascii="Wingdings" w:hAnsi="Wingdings"/>
+      </w:rPr>
+    </w:lvl>
+    <w:lvl w:ilvl="3" w:tentative="1">
+      <w:start w:val="1"/>
+      <w:numFmt w:val="bullet"/>
+      <w:isLgl w:val="off"/>
+      <w:suff w:val="tab"/>
+      <w:lvlText w:val=""/>
+      <w:lvlJc w:val="left"/>
+      <w:pPr>
+        <w:ind w:left="2880" w:hanging="360"/>
+      </w:pPr>
+      <w:rPr>
+        <w:rFonts w:ascii="Symbol" w:hAnsi="Symbol"/>
+      </w:rPr>
+    </w:lvl>
+    <w:lvl w:ilvl="4" w:tentative="1">
+      <w:start w:val="1"/>
+      <w:numFmt w:val="bullet"/>
+      <w:isLgl w:val="off"/>
+      <w:suff w:val="tab"/>
+      <w:lvlText w:val="o"/>
+      <w:lvlJc w:val="left"/>
+      <w:pPr>
+        <w:ind w:left="3600" w:hanging="360"/>
+      </w:pPr>
+      <w:rPr>
+        <w:rFonts w:ascii="Courier New" w:cs="Courier New" w:hAnsi="Courier New"/>
+      </w:rPr>
+    </w:lvl>
+    <w:lvl w:ilvl="5" w:tentative="1">
+      <w:start w:val="1"/>
+      <w:numFmt w:val="bullet"/>
+      <w:isLgl w:val="off"/>
+      <w:suff w:val="tab"/>
+      <w:lvlText w:val=""/>
+      <w:lvlJc w:val="left"/>
+      <w:pPr>
+        <w:ind w:left="4320" w:hanging="360"/>
+      </w:pPr>
+      <w:rPr>
+        <w:rFonts w:ascii="Wingdings" w:hAnsi="Wingdings"/>
+      </w:rPr>
+    </w:lvl>
+    <w:lvl w:ilvl="6" w:tentative="1">
+      <w:start w:val="1"/>
+      <w:numFmt w:val="bullet"/>
+      <w:isLgl w:val="off"/>
+      <w:suff w:val="tab"/>
+      <w:lvlText w:val=""/>
+      <w:lvlJc w:val="left"/>
+      <w:pPr>
+        <w:ind w:left="5040" w:hanging="360"/>
+      </w:pPr>
+      <w:rPr>
+        <w:rFonts w:ascii="Symbol" w:hAnsi="Symbol"/>
+      </w:rPr>
+    </w:lvl>
+    <w:lvl w:ilvl="7" w:tentative="1">
+      <w:start w:val="1"/>
+      <w:numFmt w:val="bullet"/>
+      <w:isLgl w:val="off"/>
+      <w:suff w:val="tab"/>
+      <w:lvlText w:val="o"/>
+      <w:lvlJc w:val="left"/>
+      <w:pPr>
+        <w:ind w:left="5760" w:hanging="360"/>
+      </w:pPr>
+      <w:rPr>
+        <w:rFonts w:ascii="Courier New" w:cs="Courier New" w:hAnsi="Courier New"/>
+      </w:rPr>
+    </w:lvl>
+    <w:lvl w:ilvl="8" w:tentative="1">
+      <w:start w:val="1"/>
+      <w:numFmt w:val="bullet"/>
+      <w:isLgl w:val="off"/>
+      <w:suff w:val="tab"/>
+      <w:lvlText w:val=""/>
+      <w:lvlJc w:val="left"/>
+      <w:pPr>
+        <w:ind w:left="6480" w:hanging="360"/>
+      </w:pPr>
+      <w:rPr>
+        <w:rFonts w:ascii="Wingdings" w:hAnsi="Wingdings"/>
+      </w:rPr>
+    </w:lvl>
+  </w:abstractNum>
+  <w:abstractNum w:abstractNumId="4">
+    <w:multiLevelType w:val="hybridMultilevel"/>
+    <w:lvl w:ilvl="0" w:tentative="0">
+      <w:start w:val="1"/>
+      <w:numFmt w:val="bullet"/>
+      <w:isLgl w:val="off"/>
+      <w:suff w:val="tab"/>
+      <w:lvlText w:val=""/>
+      <w:lvlJc w:val="left"/>
+      <w:pPr>
+        <w:ind w:left="720" w:hanging="360"/>
+      </w:pPr>
+      <w:rPr>
+        <w:rFonts w:ascii="Symbol" w:hAnsi="Symbol"/>
+      </w:rPr>
+    </w:lvl>
+    <w:lvl w:ilvl="1" w:tentative="1">
+      <w:start w:val="1"/>
+      <w:numFmt w:val="bullet"/>
+      <w:isLgl w:val="off"/>
+      <w:suff w:val="tab"/>
+      <w:lvlText w:val="o"/>
+      <w:lvlJc w:val="left"/>
+      <w:pPr>
+        <w:ind w:left="1440" w:hanging="360"/>
+      </w:pPr>
+      <w:rPr>
+        <w:rFonts w:ascii="Courier New" w:cs="Courier New" w:hAnsi="Courier New"/>
+      </w:rPr>
+    </w:lvl>
+    <w:lvl w:ilvl="2" w:tentative="1">
+      <w:start w:val="1"/>
+      <w:numFmt w:val="bullet"/>
+      <w:isLgl w:val="off"/>
+      <w:suff w:val="tab"/>
+      <w:lvlText w:val=""/>
+      <w:lvlJc w:val="left"/>
+      <w:pPr>
+        <w:ind w:left="2160" w:hanging="360"/>
+      </w:pPr>
+      <w:rPr>
+        <w:rFonts w:ascii="Wingdings" w:hAnsi="Wingdings"/>
+      </w:rPr>
+    </w:lvl>
+    <w:lvl w:ilvl="3" w:tentative="1">
+      <w:start w:val="1"/>
+      <w:numFmt w:val="bullet"/>
+      <w:isLgl w:val="off"/>
+      <w:suff w:val="tab"/>
+      <w:lvlText w:val=""/>
+      <w:lvlJc w:val="left"/>
+      <w:pPr>
+        <w:ind w:left="2880" w:hanging="360"/>
+      </w:pPr>
+      <w:rPr>
+        <w:rFonts w:ascii="Symbol" w:hAnsi="Symbol"/>
+      </w:rPr>
+    </w:lvl>
+    <w:lvl w:ilvl="4" w:tentative="1">
+      <w:start w:val="1"/>
+      <w:numFmt w:val="bullet"/>
+      <w:isLgl w:val="off"/>
+      <w:suff w:val="tab"/>
+      <w:lvlText w:val="o"/>
+      <w:lvlJc w:val="left"/>
+      <w:pPr>
+        <w:ind w:left="3600" w:hanging="360"/>
+      </w:pPr>
+      <w:rPr>
+        <w:rFonts w:ascii="Courier New" w:cs="Courier New" w:hAnsi="Courier New"/>
+      </w:rPr>
+    </w:lvl>
+    <w:lvl w:ilvl="5" w:tentative="1">
+      <w:start w:val="1"/>
+      <w:numFmt w:val="bullet"/>
+      <w:isLgl w:val="off"/>
+      <w:suff w:val="tab"/>
+      <w:lvlText w:val=""/>
+      <w:lvlJc w:val="left"/>
+      <w:pPr>
+        <w:ind w:left="4320" w:hanging="360"/>
+      </w:pPr>
+      <w:rPr>
+        <w:rFonts w:ascii="Wingdings" w:hAnsi="Wingdings"/>
+      </w:rPr>
+    </w:lvl>
+    <w:lvl w:ilvl="6" w:tentative="1">
+      <w:start w:val="1"/>
+      <w:numFmt w:val="bullet"/>
+      <w:isLgl w:val="off"/>
+      <w:suff w:val="tab"/>
+      <w:lvlText w:val=""/>
+      <w:lvlJc w:val="left"/>
+      <w:pPr>
+        <w:ind w:left="5040" w:hanging="360"/>
+      </w:pPr>
+      <w:rPr>
+        <w:rFonts w:ascii="Symbol" w:hAnsi="Symbol"/>
+      </w:rPr>
+    </w:lvl>
+    <w:lvl w:ilvl="7" w:tentative="1">
+      <w:start w:val="1"/>
+      <w:numFmt w:val="bullet"/>
+      <w:isLgl w:val="off"/>
+      <w:suff w:val="tab"/>
+      <w:lvlText w:val="o"/>
+      <w:lvlJc w:val="left"/>
+      <w:pPr>
+        <w:ind w:left="5760" w:hanging="360"/>
+      </w:pPr>
+      <w:rPr>
+        <w:rFonts w:ascii="Courier New" w:cs="Courier New" w:hAnsi="Courier New"/>
+      </w:rPr>
+    </w:lvl>
+    <w:lvl w:ilvl="8" w:tentative="1">
+      <w:start w:val="1"/>
+      <w:numFmt w:val="bullet"/>
+      <w:isLgl w:val="off"/>
+      <w:suff w:val="tab"/>
+      <w:lvlText w:val=""/>
+      <w:lvlJc w:val="left"/>
+      <w:pPr>
+        <w:ind w:left="6480" w:hanging="360"/>
+      </w:pPr>
+      <w:rPr>
+        <w:rFonts w:ascii="Wingdings" w:hAnsi="Wingdings"/>
+      </w:rPr>
+    </w:lvl>
+  </w:abstractNum>
+  <w:abstractNum w:abstractNumId="5">
+    <w:multiLevelType w:val="hybridMultilevel"/>
+    <w:lvl w:ilvl="0" w:tentative="0">
+      <w:start w:val="1"/>
+      <w:numFmt w:val="bullet"/>
+      <w:isLgl w:val="off"/>
+      <w:suff w:val="tab"/>
+      <w:lvlText w:val=""/>
+      <w:lvlJc w:val="left"/>
+      <w:pPr>
+        <w:ind w:left="720" w:hanging="360"/>
+      </w:pPr>
+      <w:rPr>
+        <w:rFonts w:ascii="Symbol" w:hAnsi="Symbol"/>
+      </w:rPr>
+    </w:lvl>
+    <w:lvl w:ilvl="1" w:tentative="1">
+      <w:start w:val="1"/>
+      <w:numFmt w:val="bullet"/>
+      <w:isLgl w:val="off"/>
+      <w:suff w:val="tab"/>
+      <w:lvlText w:val="o"/>
+      <w:lvlJc w:val="left"/>
+      <w:pPr>
+        <w:ind w:left="1440" w:hanging="360"/>
+      </w:pPr>
+      <w:rPr>
+        <w:rFonts w:ascii="Courier New" w:cs="Courier New" w:hAnsi="Courier New"/>
+      </w:rPr>
+    </w:lvl>
+    <w:lvl w:ilvl="2" w:tentative="1">
+      <w:start w:val="1"/>
+      <w:numFmt w:val="bullet"/>
+      <w:isLgl w:val="off"/>
+      <w:suff w:val="tab"/>
+      <w:lvlText w:val=""/>
+      <w:lvlJc w:val="left"/>
+      <w:pPr>
+        <w:ind w:left="2160" w:hanging="360"/>
+      </w:pPr>
+      <w:rPr>
+        <w:rFonts w:ascii="Wingdings" w:hAnsi="Wingdings"/>
+      </w:rPr>
+    </w:lvl>
+    <w:lvl w:ilvl="3" w:tentative="1">
+      <w:start w:val="1"/>
+      <w:numFmt w:val="bullet"/>
+      <w:isLgl w:val="off"/>
+      <w:suff w:val="tab"/>
+      <w:lvlText w:val=""/>
+      <w:lvlJc w:val="left"/>
+      <w:pPr>
+        <w:ind w:left="2880" w:hanging="360"/>
+      </w:pPr>
+      <w:rPr>
+        <w:rFonts w:ascii="Symbol" w:hAnsi="Symbol"/>
+      </w:rPr>
+    </w:lvl>
+    <w:lvl w:ilvl="4" w:tentative="1">
+      <w:start w:val="1"/>
+      <w:numFmt w:val="bullet"/>
+      <w:isLgl w:val="off"/>
+      <w:suff w:val="tab"/>
+      <w:lvlText w:val="o"/>
+      <w:lvlJc w:val="left"/>
+      <w:pPr>
+        <w:ind w:left="3600" w:hanging="360"/>
+      </w:pPr>
+      <w:rPr>
+        <w:rFonts w:ascii="Courier New" w:cs="Courier New" w:hAnsi="Courier New"/>
+      </w:rPr>
+    </w:lvl>
+    <w:lvl w:ilvl="5" w:tentative="1">
+      <w:start w:val="1"/>
+      <w:numFmt w:val="bullet"/>
+      <w:isLgl w:val="off"/>
+      <w:suff w:val="tab"/>
+      <w:lvlText w:val=""/>
+      <w:lvlJc w:val="left"/>
+      <w:pPr>
+        <w:ind w:left="4320" w:hanging="360"/>
+      </w:pPr>
+      <w:rPr>
+        <w:rFonts w:ascii="Wingdings" w:hAnsi="Wingdings"/>
+      </w:rPr>
+    </w:lvl>
+    <w:lvl w:ilvl="6" w:tentative="1">
+      <w:start w:val="1"/>
+      <w:numFmt w:val="bullet"/>
+      <w:isLgl w:val="off"/>
+      <w:suff w:val="tab"/>
+      <w:lvlText w:val=""/>
+      <w:lvlJc w:val="left"/>
+      <w:pPr>
+        <w:ind w:left="5040" w:hanging="360"/>
+      </w:pPr>
+      <w:rPr>
+        <w:rFonts w:ascii="Symbol" w:hAnsi="Symbol"/>
+      </w:rPr>
+    </w:lvl>
+    <w:lvl w:ilvl="7" w:tentative="1">
+      <w:start w:val="1"/>
+      <w:numFmt w:val="bullet"/>
+      <w:isLgl w:val="off"/>
+      <w:suff w:val="tab"/>
+      <w:lvlText w:val="o"/>
+      <w:lvlJc w:val="left"/>
+      <w:pPr>
+        <w:ind w:left="5760" w:hanging="360"/>
+      </w:pPr>
+      <w:rPr>
+        <w:rFonts w:ascii="Courier New" w:cs="Courier New" w:hAnsi="Courier New"/>
+      </w:rPr>
+    </w:lvl>
+    <w:lvl w:ilvl="8" w:tentative="1">
+      <w:start w:val="1"/>
+      <w:numFmt w:val="bullet"/>
+      <w:isLgl w:val="off"/>
+      <w:suff w:val="tab"/>
+      <w:lvlText w:val=""/>
+      <w:lvlJc w:val="left"/>
+      <w:pPr>
+        <w:ind w:left="6480" w:hanging="360"/>
+      </w:pPr>
+      <w:rPr>
+        <w:rFonts w:ascii="Wingdings" w:hAnsi="Wingdings"/>
+      </w:rPr>
+    </w:lvl>
+  </w:abstractNum>
+  <w:abstractNum w:abstractNumId="6">
+    <w:multiLevelType w:val="hybridMultilevel"/>
+    <w:lvl w:ilvl="0" w:tentative="0">
+      <w:start w:val="1"/>
+      <w:numFmt w:val="bullet"/>
+      <w:isLgl w:val="off"/>
+      <w:suff w:val="tab"/>
+      <w:lvlText w:val=""/>
+      <w:lvlJc w:val="left"/>
+      <w:pPr>
+        <w:ind w:left="720" w:hanging="360"/>
+      </w:pPr>
+      <w:rPr>
+        <w:rFonts w:ascii="Symbol" w:hAnsi="Symbol"/>
+      </w:rPr>
+    </w:lvl>
+    <w:lvl w:ilvl="1" w:tentative="1">
+      <w:start w:val="1"/>
+      <w:numFmt w:val="bullet"/>
+      <w:isLgl w:val="off"/>
+      <w:suff w:val="tab"/>
+      <w:lvlText w:val="o"/>
+      <w:lvlJc w:val="left"/>
+      <w:pPr>
+        <w:ind w:left="1440" w:hanging="360"/>
+      </w:pPr>
+      <w:rPr>
+        <w:rFonts w:ascii="Courier New" w:cs="Courier New" w:hAnsi="Courier New"/>
+      </w:rPr>
+    </w:lvl>
+    <w:lvl w:ilvl="2" w:tentative="1">
+      <w:start w:val="1"/>
+      <w:numFmt w:val="bullet"/>
+      <w:isLgl w:val="off"/>
+      <w:suff w:val="tab"/>
+      <w:lvlText w:val=""/>
+      <w:lvlJc w:val="left"/>
+      <w:pPr>
+        <w:ind w:left="2160" w:hanging="360"/>
+      </w:pPr>
+      <w:rPr>
+        <w:rFonts w:ascii="Wingdings" w:hAnsi="Wingdings"/>
+      </w:rPr>
+    </w:lvl>
+    <w:lvl w:ilvl="3" w:tentative="1">
+      <w:start w:val="1"/>
+      <w:numFmt w:val="bullet"/>
+      <w:isLgl w:val="off"/>
+      <w:suff w:val="tab"/>
+      <w:lvlText w:val=""/>
+      <w:lvlJc w:val="left"/>
+      <w:pPr>
+        <w:ind w:left="2880" w:hanging="360"/>
+      </w:pPr>
+      <w:rPr>
+        <w:rFonts w:ascii="Symbol" w:hAnsi="Symbol"/>
+      </w:rPr>
+    </w:lvl>
+    <w:lvl w:ilvl="4" w:tentative="1">
+      <w:start w:val="1"/>
+      <w:numFmt w:val="bullet"/>
+      <w:isLgl w:val="off"/>
+      <w:suff w:val="tab"/>
+      <w:lvlText w:val="o"/>
+      <w:lvlJc w:val="left"/>
+      <w:pPr>
+        <w:ind w:left="3600" w:hanging="360"/>
+      </w:pPr>
+      <w:rPr>
+        <w:rFonts w:ascii="Courier New" w:cs="Courier New" w:hAnsi="Courier New"/>
+      </w:rPr>
+    </w:lvl>
+    <w:lvl w:ilvl="5" w:tentative="1">
+      <w:start w:val="1"/>
+      <w:numFmt w:val="bullet"/>
+      <w:isLgl w:val="off"/>
+      <w:suff w:val="tab"/>
+      <w:lvlText w:val=""/>
+      <w:lvlJc w:val="left"/>
+      <w:pPr>
+        <w:ind w:left="4320" w:hanging="360"/>
+      </w:pPr>
+      <w:rPr>
+        <w:rFonts w:ascii="Wingdings" w:hAnsi="Wingdings"/>
+      </w:rPr>
+    </w:lvl>
+    <w:lvl w:ilvl="6" w:tentative="1">
+      <w:start w:val="1"/>
+      <w:numFmt w:val="bullet"/>
+      <w:isLgl w:val="off"/>
+      <w:suff w:val="tab"/>
+      <w:lvlText w:val=""/>
+      <w:lvlJc w:val="left"/>
+      <w:pPr>
+        <w:ind w:left="5040" w:hanging="360"/>
+      </w:pPr>
+      <w:rPr>
+        <w:rFonts w:ascii="Symbol" w:hAnsi="Symbol"/>
+      </w:rPr>
+    </w:lvl>
+    <w:lvl w:ilvl="7" w:tentative="1">
+      <w:start w:val="1"/>
+      <w:numFmt w:val="bullet"/>
+      <w:isLgl w:val="off"/>
+      <w:suff w:val="tab"/>
+      <w:lvlText w:val="o"/>
+      <w:lvlJc w:val="left"/>
+      <w:pPr>
+        <w:ind w:left="5760" w:hanging="360"/>
+      </w:pPr>
+      <w:rPr>
+        <w:rFonts w:ascii="Courier New" w:cs="Courier New" w:hAnsi="Courier New"/>
+      </w:rPr>
+    </w:lvl>
+    <w:lvl w:ilvl="8" w:tentative="1">
+      <w:start w:val="1"/>
+      <w:numFmt w:val="bullet"/>
+      <w:isLgl w:val="off"/>
+      <w:suff w:val="tab"/>
+      <w:lvlText w:val=""/>
+      <w:lvlJc w:val="left"/>
+      <w:pPr>
+        <w:ind w:left="6480" w:hanging="360"/>
+      </w:pPr>
+      <w:rPr>
+        <w:rFonts w:ascii="Wingdings" w:hAnsi="Wingdings"/>
+      </w:rPr>
+    </w:lvl>
+  </w:abstractNum>
+  <w:abstractNum w:abstractNumId="7">
+    <w:multiLevelType w:val="hybridMultilevel"/>
+    <w:lvl w:ilvl="0" w:tentative="0">
+      <w:start w:val="1"/>
+      <w:numFmt w:val="bullet"/>
+      <w:isLgl w:val="off"/>
+      <w:suff w:val="tab"/>
+      <w:lvlText w:val=""/>
+      <w:lvlJc w:val="left"/>
+      <w:pPr>
+        <w:ind w:left="720" w:hanging="360"/>
+      </w:pPr>
+      <w:rPr>
+        <w:rFonts w:ascii="Symbol" w:hAnsi="Symbol"/>
+      </w:rPr>
+    </w:lvl>
+    <w:lvl w:ilvl="1" w:tentative="1">
+      <w:start w:val="1"/>
+      <w:numFmt w:val="bullet"/>
+      <w:isLgl w:val="off"/>
+      <w:suff w:val="tab"/>
+      <w:lvlText w:val="o"/>
+      <w:lvlJc w:val="left"/>
+      <w:pPr>
+        <w:ind w:left="1440" w:hanging="360"/>
+      </w:pPr>
+      <w:rPr>
+        <w:rFonts w:ascii="Courier New" w:cs="Courier New" w:hAnsi="Courier New"/>
+      </w:rPr>
+    </w:lvl>
+    <w:lvl w:ilvl="2" w:tentative="1">
+      <w:start w:val="1"/>
+      <w:numFmt w:val="bullet"/>
+      <w:isLgl w:val="off"/>
+      <w:suff w:val="tab"/>
+      <w:lvlText w:val=""/>
+      <w:lvlJc w:val="left"/>
+      <w:pPr>
+        <w:ind w:left="2160" w:hanging="360"/>
+      </w:pPr>
+      <w:rPr>
+        <w:rFonts w:ascii="Wingdings" w:hAnsi="Wingdings"/>
+      </w:rPr>
+    </w:lvl>
+    <w:lvl w:ilvl="3" w:tentative="1">
+      <w:start w:val="1"/>
+      <w:numFmt w:val="bullet"/>
+      <w:isLgl w:val="off"/>
+      <w:suff w:val="tab"/>
+      <w:lvlText w:val=""/>
+      <w:lvlJc w:val="left"/>
+      <w:pPr>
+        <w:ind w:left="2880" w:hanging="360"/>
+      </w:pPr>
+      <w:rPr>
+        <w:rFonts w:ascii="Symbol" w:hAnsi="Symbol"/>
+      </w:rPr>
+    </w:lvl>
+    <w:lvl w:ilvl="4" w:tentative="1">
+      <w:start w:val="1"/>
+      <w:numFmt w:val="bullet"/>
+      <w:isLgl w:val="off"/>
+      <w:suff w:val="tab"/>
+      <w:lvlText w:val="o"/>
+      <w:lvlJc w:val="left"/>
+      <w:pPr>
+        <w:ind w:left="3600" w:hanging="360"/>
+      </w:pPr>
+      <w:rPr>
+        <w:rFonts w:ascii="Courier New" w:cs="Courier New" w:hAnsi="Courier New"/>
+      </w:rPr>
+    </w:lvl>
+    <w:lvl w:ilvl="5" w:tentative="1">
+      <w:start w:val="1"/>
+      <w:numFmt w:val="bullet"/>
+      <w:isLgl w:val="off"/>
+      <w:suff w:val="tab"/>
+      <w:lvlText w:val=""/>
+      <w:lvlJc w:val="left"/>
+      <w:pPr>
+        <w:ind w:left="4320" w:hanging="360"/>
+      </w:pPr>
+      <w:rPr>
+        <w:rFonts w:ascii="Wingdings" w:hAnsi="Wingdings"/>
+      </w:rPr>
+    </w:lvl>
+    <w:lvl w:ilvl="6" w:tentative="1">
+      <w:start w:val="1"/>
+      <w:numFmt w:val="bullet"/>
+      <w:isLgl w:val="off"/>
+      <w:suff w:val="tab"/>
+      <w:lvlText w:val=""/>
+      <w:lvlJc w:val="left"/>
+      <w:pPr>
+        <w:ind w:left="5040" w:hanging="360"/>
+      </w:pPr>
+      <w:rPr>
+        <w:rFonts w:ascii="Symbol" w:hAnsi="Symbol"/>
+      </w:rPr>
+    </w:lvl>
+    <w:lvl w:ilvl="7" w:tentative="1">
+      <w:start w:val="1"/>
+      <w:numFmt w:val="bullet"/>
+      <w:isLgl w:val="off"/>
+      <w:suff w:val="tab"/>
+      <w:lvlText w:val="o"/>
+      <w:lvlJc w:val="left"/>
+      <w:pPr>
+        <w:ind w:left="5760" w:hanging="360"/>
+      </w:pPr>
+      <w:rPr>
+        <w:rFonts w:ascii="Courier New" w:cs="Courier New" w:hAnsi="Courier New"/>
+      </w:rPr>
+    </w:lvl>
+    <w:lvl w:ilvl="8" w:tentative="1">
+      <w:start w:val="1"/>
+      <w:numFmt w:val="bullet"/>
+      <w:isLgl w:val="off"/>
+      <w:suff w:val="tab"/>
+      <w:lvlText w:val=""/>
+      <w:lvlJc w:val="left"/>
+      <w:pPr>
+        <w:ind w:left="6480" w:hanging="360"/>
+      </w:pPr>
+      <w:rPr>
+        <w:rFonts w:ascii="Wingdings" w:hAnsi="Wingdings"/>
+      </w:rPr>
+    </w:lvl>
+  </w:abstractNum>
+  <w:num w:numId="1">
+    <w:abstractNumId w:val="0"/>
+  </w:num>
+  <w:num w:numId="2">
+    <w:abstractNumId w:val="1"/>
+  </w:num>
+  <w:num w:numId="3">
+    <w:abstractNumId w:val="2"/>
+  </w:num>
+  <w:num w:numId="4">
+    <w:abstractNumId w:val="3"/>
+  </w:num>
+  <w:num w:numId="5">
+    <w:abstractNumId w:val="4"/>
+  </w:num>
+  <w:num w:numId="6">
+    <w:abstractNumId w:val="5"/>
+  </w:num>
+  <w:num w:numId="7">
+    <w:abstractNumId w:val="6"/>
+  </w:num>
+  <w:num w:numId="8">
+    <w:abstractNumId w:val="7"/>
+  </w:num>
+</w:numbering>
+</file>
+
 <file path=word/styles.xml><?xml version="1.0" encoding="utf-8"?>
 <w:styles xmlns:r="http://schemas.openxmlformats.org/officeDocument/2006/relationships" xmlns:w14="http://schemas.microsoft.com/office/word/2010/wordml" xmlns:w="http://schemas.openxmlformats.org/wordprocessingml/2006/main">
   <w:docDefaults>
@@ -292,8 +2340,17 @@
   </w:docDefaults>
   <w:style w:type="paragraph" w:default="1" w:styleId="Normal">
     <w:name w:val="Normal"/>
+    <w:aliases w:val="Normal text"/>
     <w:uiPriority w:val="0"/>
     <w:qFormat w:val="on"/>
+    <w:pPr>
+      <w:spacing w:line="360"/>
+    </w:pPr>
+    <w:rPr>
+      <w:rFonts w:ascii="Times New Roman" w:cs="Times New Roman" w:hAnsi="Times New Roman"/>
+      <w:sz w:val="28"/>
+      <w:szCs w:val="28"/>
+    </w:rPr>
   </w:style>
   <w:style w:type="paragraph" w:styleId="Heading1">
     <w:name w:val="Heading 1"/>
@@ -306,15 +2363,15 @@
     <w:pPr>
       <w:keepNext w:val="on"/>
       <w:keepLines w:val="on"/>
-      <w:spacing w:before="480" w:after="0" w:line="720"/>
+      <w:spacing w:before="480" w:after="0" w:line="240"/>
     </w:pPr>
     <w:rPr>
       <w:rFonts w:ascii="Times New Roman" w:cs="Times New Roman" w:eastAsiaTheme="majorEastAsia" w:hAnsi="Times New Roman"/>
       <w:b/>
       <w:bCs/>
       <w:color w:val="000000" w:themeColor="dk1"/>
-      <w:sz w:val="26"/>
-      <w:szCs w:val="26"/>
+      <w:sz w:val="32"/>
+      <w:szCs w:val="32"/>
     </w:rPr>
   </w:style>
   <w:style w:type="paragraph" w:styleId="Heading2">
@@ -536,8 +2593,8 @@
       <w:b/>
       <w:bCs/>
       <w:color w:val="000000" w:themeColor="dk1"/>
-      <w:sz w:val="26"/>
-      <w:szCs w:val="26"/>
+      <w:sz w:val="32"/>
+      <w:szCs w:val="32"/>
     </w:rPr>
   </w:style>
   <w:style w:type="character" w:customStyle="1" w:styleId="Heading2Char">

</xml_diff>

<commit_message>
updatged dsa.docx and walkthrough
</commit_message>
<xml_diff>
--- a/Python Practise/Data Structures and Algorithms.docx
+++ b/Python Practise/Data Structures and Algorithms.docx
@@ -668,7 +668,7 @@
         <w:rPr>
           <w:lang w:val="en-GB"/>
         </w:rPr>
-        <w:t>Ouputs</w:t>
+        <w:t>Outputs</w:t>
       </w:r>
     </w:p>
     <w:p>
@@ -768,7 +768,7 @@
           <wp:inline distT="0" distB="0" distL="0" distR="0">
             <wp:extent cx="5717540" cy="1049020"/>
             <wp:effectExtent l="0" t="0" r="0" b="0"/>
-            <wp:docPr id="31" name="Picture 25"/>
+            <wp:docPr id="275" name="Picture 25"/>
             <wp:cNvGraphicFramePr>
               <a:graphicFrameLocks xmlns:a="http://schemas.openxmlformats.org/drawingml/2006/main" noChangeAspect="1"/>
             </wp:cNvGraphicFramePr>
@@ -776,13 +776,13 @@
               <a:graphicData uri="http://schemas.openxmlformats.org/drawingml/2006/picture">
                 <pic:pic xmlns:pic="http://schemas.openxmlformats.org/drawingml/2006/picture">
                   <pic:nvPicPr>
-                    <pic:cNvPr id="25" name="Picture 25"/>
+                    <pic:cNvPr id="226" name="Picture 25"/>
                     <pic:cNvPicPr>
                       <a:picLocks noGrp="0" noSelect="0" noChangeAspect="1" noMove="0"/>
                     </pic:cNvPicPr>
                   </pic:nvPicPr>
                   <pic:blipFill>
-                    <a:blip r:embed="rId13"/>
+                    <a:blip r:embed="rId40"/>
                     <a:srcRect/>
                     <a:stretch>
                       <a:fillRect/>
@@ -848,7 +848,7 @@
         <w:rPr>
           <w:lang w:val="en-GB"/>
         </w:rPr>
-        <w:t>Now create the test case expected inputs and outputs as dictionaries</w:t>
+        <w:t>Now create the test case expected inputs and outputs as a dictionary</w:t>
       </w:r>
     </w:p>
     <w:p>
@@ -863,7 +863,7 @@
           <wp:inline distT="0" distB="0" distL="0" distR="0">
             <wp:extent cx="5731510" cy="1562100"/>
             <wp:effectExtent l="0" t="0" r="0" b="0"/>
-            <wp:docPr id="32" name="Picture 26"/>
+            <wp:docPr id="276" name="Picture 26"/>
             <wp:cNvGraphicFramePr>
               <a:graphicFrameLocks xmlns:a="http://schemas.openxmlformats.org/drawingml/2006/main" noChangeAspect="1"/>
             </wp:cNvGraphicFramePr>
@@ -871,13 +871,13 @@
               <a:graphicData uri="http://schemas.openxmlformats.org/drawingml/2006/picture">
                 <pic:pic xmlns:pic="http://schemas.openxmlformats.org/drawingml/2006/picture">
                   <pic:nvPicPr>
-                    <pic:cNvPr id="26" name="Picture 26"/>
+                    <pic:cNvPr id="227" name="Picture 26"/>
                     <pic:cNvPicPr>
                       <a:picLocks noGrp="0" noSelect="0" noChangeAspect="1" noMove="0"/>
                     </pic:cNvPicPr>
                   </pic:nvPicPr>
                   <pic:blipFill>
-                    <a:blip r:embed="rId14"/>
+                    <a:blip r:embed="rId41"/>
                     <a:srcRect/>
                     <a:stretch>
                       <a:fillRect/>
@@ -909,12 +909,245 @@
         <w:rPr>
           <w:lang w:val="en-GB"/>
         </w:rPr>
-        <w:t xml:space="preserve">So we can test our function with </w:t>
-      </w:r>
-    </w:p>
-    <w:p>
-      <w:pPr>
-        <w:pStyle w:val="Normal"/>
+        <w:t xml:space="preserve">However our function should be able to handle ANY set of valid inputs, some of the potential </w:t>
+      </w:r>
+      <w:r>
+        <w:rPr>
+          <w:lang w:val="en-GB"/>
+        </w:rPr>
+        <w:t>edge cases</w:t>
+      </w:r>
+      <w:r>
+        <w:rPr>
+          <w:lang w:val="en-GB"/>
+        </w:rPr>
+        <w:t xml:space="preserve"> are:</w:t>
+      </w:r>
+    </w:p>
+    <w:p>
+      <w:pPr>
+        <w:pStyle w:val="Normal"/>
+        <w:numPr>
+          <w:ilvl w:val="0"/>
+          <w:numId w:val="8"/>
+        </w:numPr>
+        <w:jc w:val="left"/>
+        <w:rPr>
+          <w:color w:val="000000" w:themeColor="dk1"/>
+        </w:rPr>
+      </w:pPr>
+      <w:r>
+        <w:rPr>
+          <w:color w:val="000000" w:themeColor="dk1"/>
+          <w:lang w:val="en-GB"/>
+        </w:rPr>
+        <w:t>Target is in the beginning, middle or end</w:t>
+      </w:r>
+    </w:p>
+    <w:p>
+      <w:pPr>
+        <w:pStyle w:val="Normal"/>
+        <w:numPr>
+          <w:ilvl w:val="0"/>
+          <w:numId w:val="8"/>
+        </w:numPr>
+        <w:jc w:val="left"/>
+        <w:rPr>
+          <w:color w:val="000000" w:themeColor="dk1"/>
+        </w:rPr>
+      </w:pPr>
+      <w:r>
+        <w:rPr>
+          <w:color w:val="000000" w:themeColor="dk1"/>
+          <w:lang w:val="en-GB"/>
+        </w:rPr>
+        <w:t>The list only contains one element, which</w:t>
+      </w:r>
+      <w:r>
+        <w:rPr>
+          <w:color w:val="000000" w:themeColor="dk1"/>
+          <w:lang w:val="en-GB"/>
+        </w:rPr>
+        <w:t xml:space="preserve"> is target</w:t>
+      </w:r>
+    </w:p>
+    <w:p>
+      <w:pPr>
+        <w:pStyle w:val="Normal"/>
+        <w:numPr>
+          <w:ilvl w:val="0"/>
+          <w:numId w:val="8"/>
+        </w:numPr>
+        <w:jc w:val="left"/>
+        <w:rPr>
+          <w:color w:val="000000" w:themeColor="dk1"/>
+        </w:rPr>
+      </w:pPr>
+      <w:r>
+        <w:rPr>
+          <w:color w:val="000000" w:themeColor="dk1"/>
+          <w:lang w:val="en-GB"/>
+        </w:rPr>
+        <w:t>The list doesn't contain target</w:t>
+      </w:r>
+    </w:p>
+    <w:p>
+      <w:pPr>
+        <w:pStyle w:val="Normal"/>
+        <w:numPr>
+          <w:ilvl w:val="0"/>
+          <w:numId w:val="8"/>
+        </w:numPr>
+        <w:jc w:val="left"/>
+        <w:rPr>
+          <w:color w:val="000000" w:themeColor="dk1"/>
+        </w:rPr>
+      </w:pPr>
+      <w:r>
+        <w:rPr>
+          <w:color w:val="000000" w:themeColor="dk1"/>
+          <w:lang w:val="en-GB"/>
+        </w:rPr>
+        <w:t xml:space="preserve">The list contains repeating </w:t>
+      </w:r>
+      <w:r>
+        <w:rPr>
+          <w:color w:val="000000" w:themeColor="dk1"/>
+          <w:lang w:val="en-GB"/>
+        </w:rPr>
+        <w:t>numbers</w:t>
+      </w:r>
+    </w:p>
+    <w:p>
+      <w:pPr>
+        <w:pStyle w:val="Normal"/>
+        <w:numPr>
+          <w:ilvl w:val="0"/>
+          <w:numId w:val="8"/>
+        </w:numPr>
+        <w:jc w:val="left"/>
+        <w:rPr/>
+      </w:pPr>
+      <w:r>
+        <w:rPr>
+          <w:color w:val="000000" w:themeColor="dk1"/>
+          <w:lang w:val="en-GB"/>
+        </w:rPr>
+        <w:t>The target appears more than once</w:t>
+      </w:r>
+    </w:p>
+    <w:p>
+      <w:pPr>
+        <w:pStyle w:val="Normal"/>
+        <w:ind w:left="0" w:right="0" w:firstLine="0"/>
+        <w:jc w:val="left"/>
+        <w:rPr>
+          <w:color w:val="000000" w:themeColor="dk1"/>
+          <w:u w:val="single"/>
+          <w:lang w:val="en-GB"/>
+        </w:rPr>
+      </w:pPr>
+      <w:r>
+        <w:rPr>
+          <w:color w:val="000000" w:themeColor="dk1"/>
+          <w:u w:val="single"/>
+          <w:lang w:val="en-GB"/>
+        </w:rPr>
+        <w:t>But ensure you ask about edge cases that are not written</w:t>
+      </w:r>
+    </w:p>
+    <w:p>
+      <w:pPr>
+        <w:pStyle w:val="Normal"/>
+        <w:ind w:left="0" w:right="0" w:firstLine="0"/>
+        <w:jc w:val="left"/>
+        <w:rPr>
+          <w:color w:val="000000" w:themeColor="dk1"/>
+          <w:lang w:val="en-GB"/>
+        </w:rPr>
+      </w:pPr>
+    </w:p>
+    <w:p>
+      <w:pPr>
+        <w:pStyle w:val="Normal"/>
+        <w:ind w:left="0" w:right="0" w:firstLine="0"/>
+        <w:jc w:val="left"/>
+        <w:rPr>
+          <w:color w:val="000000" w:themeColor="dk1"/>
+          <w:lang w:val="en-GB"/>
+        </w:rPr>
+      </w:pPr>
+    </w:p>
+    <w:p>
+      <w:pPr>
+        <w:pStyle w:val="Normal"/>
+        <w:ind w:left="0" w:right="0" w:firstLine="0"/>
+        <w:jc w:val="left"/>
+        <w:rPr>
+          <w:color w:val="000000" w:themeColor="dk1"/>
+          <w:lang w:val="en-GB"/>
+        </w:rPr>
+      </w:pPr>
+    </w:p>
+    <w:p>
+      <w:pPr>
+        <w:pStyle w:val="Normal"/>
+        <w:ind w:left="0" w:right="0" w:firstLine="0"/>
+        <w:jc w:val="left"/>
+        <w:rPr>
+          <w:color w:val="000000" w:themeColor="dk1"/>
+          <w:lang w:val="en-GB"/>
+        </w:rPr>
+      </w:pPr>
+    </w:p>
+    <w:p>
+      <w:pPr>
+        <w:pStyle w:val="Normal"/>
+        <w:ind w:left="0" w:right="0" w:firstLine="0"/>
+        <w:jc w:val="left"/>
+        <w:rPr>
+          <w:color w:val="000000" w:themeColor="dk1"/>
+          <w:lang w:val="en-GB"/>
+        </w:rPr>
+      </w:pPr>
+    </w:p>
+    <w:p>
+      <w:pPr>
+        <w:pStyle w:val="Normal"/>
+        <w:ind w:left="0" w:right="0" w:firstLine="0"/>
+        <w:jc w:val="left"/>
+        <w:rPr>
+          <w:color w:val="000000" w:themeColor="dk1"/>
+          <w:lang w:val="en-GB"/>
+        </w:rPr>
+      </w:pPr>
+    </w:p>
+    <w:p>
+      <w:pPr>
+        <w:pStyle w:val="Normal"/>
+        <w:ind w:left="0" w:right="0" w:firstLine="0"/>
+        <w:jc w:val="left"/>
+        <w:rPr/>
+      </w:pPr>
+      <w:r>
+        <w:rPr>
+          <w:color w:val="000000" w:themeColor="dk1"/>
+          <w:lang w:val="en-GB"/>
+        </w:rPr>
+        <w:t>To solve these test cases we create a list called tests which</w:t>
+      </w:r>
+      <w:r>
+        <w:rPr>
+          <w:color w:val="000000" w:themeColor="dk1"/>
+          <w:lang w:val="en-GB"/>
+        </w:rPr>
+        <w:t xml:space="preserve"> holds each test for the edge cases</w:t>
+      </w:r>
+    </w:p>
+    <w:p>
+      <w:pPr>
+        <w:pStyle w:val="Normal"/>
+        <w:ind w:left="0" w:right="0" w:firstLine="0"/>
         <w:jc w:val="left"/>
         <w:rPr/>
       </w:pPr>
@@ -922,9 +1155,9 @@
         <w:rPr/>
         <w:drawing xmlns:mc="http://schemas.openxmlformats.org/markup-compatibility/2006">
           <wp:inline distT="0" distB="0" distL="0" distR="0">
-            <wp:extent cx="5731510" cy="849630"/>
+            <wp:extent cx="5731510" cy="950595"/>
             <wp:effectExtent l="0" t="0" r="0" b="0"/>
-            <wp:docPr id="33" name="Picture 27"/>
+            <wp:docPr id="277" name="Picture 174"/>
             <wp:cNvGraphicFramePr>
               <a:graphicFrameLocks xmlns:a="http://schemas.openxmlformats.org/drawingml/2006/main" noChangeAspect="1"/>
             </wp:cNvGraphicFramePr>
@@ -932,13 +1165,13 @@
               <a:graphicData uri="http://schemas.openxmlformats.org/drawingml/2006/picture">
                 <pic:pic xmlns:pic="http://schemas.openxmlformats.org/drawingml/2006/picture">
                   <pic:nvPicPr>
-                    <pic:cNvPr id="27" name="Picture 27"/>
+                    <pic:cNvPr id="228" name="Picture 174"/>
                     <pic:cNvPicPr>
                       <a:picLocks noGrp="0" noSelect="0" noChangeAspect="1" noMove="0"/>
                     </pic:cNvPicPr>
                   </pic:nvPicPr>
                   <pic:blipFill>
-                    <a:blip r:embed="rId15"/>
+                    <a:blip r:embed="rId42"/>
                     <a:srcRect/>
                     <a:stretch>
                       <a:fillRect/>
@@ -947,7 +1180,7 @@
                   <pic:spPr>
                     <a:xfrm>
                       <a:off x="0" y="0"/>
-                      <a:ext cx="5731510" cy="849630"/>
+                      <a:ext cx="5731510" cy="950595"/>
                     </a:xfrm>
                     <a:prstGeom prst="rect">
                       <a:avLst/>
@@ -970,19 +1203,7 @@
         <w:rPr>
           <w:lang w:val="en-GB"/>
         </w:rPr>
-        <w:t xml:space="preserve">However our function should be able to handle ANY set of valid inputs, some of the potential </w:t>
-      </w:r>
-      <w:r>
-        <w:rPr>
-          <w:lang w:val="en-GB"/>
-        </w:rPr>
-        <w:t>edge cases</w:t>
-      </w:r>
-      <w:r>
-        <w:rPr>
-          <w:lang w:val="en-GB"/>
-        </w:rPr>
-        <w:t xml:space="preserve"> are:</w:t>
+        <w:t>And then we append our edge cases we mentioned above</w:t>
       </w:r>
     </w:p>
     <w:p>
@@ -990,7 +1211,7 @@
         <w:pStyle w:val="Normal"/>
         <w:numPr>
           <w:ilvl w:val="0"/>
-          <w:numId w:val="8"/>
+          <w:numId w:val="9"/>
         </w:numPr>
         <w:jc w:val="left"/>
         <w:rPr>
@@ -1003,6 +1224,250 @@
           <w:lang w:val="en-GB"/>
         </w:rPr>
         <w:t>Target is in the beginning, middle or end</w:t>
+      </w:r>
+    </w:p>
+    <w:p>
+      <w:pPr>
+        <w:pStyle w:val="Normal"/>
+        <w:ind w:left="720" w:right="0" w:firstLine="0"/>
+        <w:jc w:val="right"/>
+        <w:rPr>
+          <w:color w:val="000000" w:themeColor="dk1"/>
+        </w:rPr>
+      </w:pPr>
+      <w:r>
+        <w:rPr>
+          <w:color w:val="000000" w:themeColor="dk1"/>
+        </w:rPr>
+        <w:drawing xmlns:mc="http://schemas.openxmlformats.org/markup-compatibility/2006">
+          <wp:inline distT="0" distB="0" distL="0" distR="0">
+            <wp:extent cx="5731510" cy="1316355"/>
+            <wp:effectExtent l="0" t="0" r="0" b="0"/>
+            <wp:docPr id="278" name="Picture 175"/>
+            <wp:cNvGraphicFramePr>
+              <a:graphicFrameLocks xmlns:a="http://schemas.openxmlformats.org/drawingml/2006/main" noChangeAspect="1"/>
+            </wp:cNvGraphicFramePr>
+            <a:graphic xmlns:a="http://schemas.openxmlformats.org/drawingml/2006/main">
+              <a:graphicData uri="http://schemas.openxmlformats.org/drawingml/2006/picture">
+                <pic:pic xmlns:pic="http://schemas.openxmlformats.org/drawingml/2006/picture">
+                  <pic:nvPicPr>
+                    <pic:cNvPr id="229" name="Picture 175"/>
+                    <pic:cNvPicPr>
+                      <a:picLocks noGrp="0" noSelect="0" noChangeAspect="1" noMove="0"/>
+                    </pic:cNvPicPr>
+                  </pic:nvPicPr>
+                  <pic:blipFill>
+                    <a:blip r:embed="rId43"/>
+                    <a:srcRect/>
+                    <a:stretch>
+                      <a:fillRect/>
+                    </a:stretch>
+                  </pic:blipFill>
+                  <pic:spPr>
+                    <a:xfrm>
+                      <a:off x="0" y="0"/>
+                      <a:ext cx="5731510" cy="1316355"/>
+                    </a:xfrm>
+                    <a:prstGeom prst="rect">
+                      <a:avLst/>
+                    </a:prstGeom>
+                  </pic:spPr>
+                </pic:pic>
+              </a:graphicData>
+            </a:graphic>
+          </wp:inline>
+        </w:drawing>
+      </w:r>
+    </w:p>
+    <w:p>
+      <w:pPr>
+        <w:pStyle w:val="Normal"/>
+        <w:ind w:left="720" w:right="0" w:firstLine="0"/>
+        <w:jc w:val="right"/>
+        <w:rPr>
+          <w:color w:val="000000" w:themeColor="dk1"/>
+        </w:rPr>
+      </w:pPr>
+      <w:r>
+        <w:rPr>
+          <w:color w:val="000000" w:themeColor="dk1"/>
+        </w:rPr>
+        <w:drawing xmlns:mc="http://schemas.openxmlformats.org/markup-compatibility/2006">
+          <wp:inline distT="0" distB="0" distL="0" distR="0">
+            <wp:extent cx="5731510" cy="1301750"/>
+            <wp:effectExtent l="0" t="0" r="0" b="0"/>
+            <wp:docPr id="279" name="Picture 176"/>
+            <wp:cNvGraphicFramePr>
+              <a:graphicFrameLocks xmlns:a="http://schemas.openxmlformats.org/drawingml/2006/main" noChangeAspect="1"/>
+            </wp:cNvGraphicFramePr>
+            <a:graphic xmlns:a="http://schemas.openxmlformats.org/drawingml/2006/main">
+              <a:graphicData uri="http://schemas.openxmlformats.org/drawingml/2006/picture">
+                <pic:pic xmlns:pic="http://schemas.openxmlformats.org/drawingml/2006/picture">
+                  <pic:nvPicPr>
+                    <pic:cNvPr id="230" name="Picture 176"/>
+                    <pic:cNvPicPr>
+                      <a:picLocks noGrp="0" noSelect="0" noChangeAspect="1" noMove="0"/>
+                    </pic:cNvPicPr>
+                  </pic:nvPicPr>
+                  <pic:blipFill>
+                    <a:blip r:embed="rId44"/>
+                    <a:srcRect/>
+                    <a:stretch>
+                      <a:fillRect/>
+                    </a:stretch>
+                  </pic:blipFill>
+                  <pic:spPr>
+                    <a:xfrm>
+                      <a:off x="0" y="0"/>
+                      <a:ext cx="5731510" cy="1301750"/>
+                    </a:xfrm>
+                    <a:prstGeom prst="rect">
+                      <a:avLst/>
+                    </a:prstGeom>
+                  </pic:spPr>
+                </pic:pic>
+              </a:graphicData>
+            </a:graphic>
+          </wp:inline>
+        </w:drawing>
+      </w:r>
+    </w:p>
+    <w:p>
+      <w:pPr>
+        <w:pStyle w:val="Normal"/>
+        <w:ind w:left="720" w:right="0" w:firstLine="0"/>
+        <w:jc w:val="right"/>
+        <w:rPr/>
+      </w:pPr>
+      <w:r>
+        <w:rPr/>
+        <w:drawing xmlns:mc="http://schemas.openxmlformats.org/markup-compatibility/2006">
+          <wp:inline distT="0" distB="0" distL="0" distR="0">
+            <wp:extent cx="5731510" cy="1428750"/>
+            <wp:effectExtent l="0" t="0" r="0" b="0"/>
+            <wp:docPr id="280" name="Picture 177"/>
+            <wp:cNvGraphicFramePr>
+              <a:graphicFrameLocks xmlns:a="http://schemas.openxmlformats.org/drawingml/2006/main" noChangeAspect="1"/>
+            </wp:cNvGraphicFramePr>
+            <a:graphic xmlns:a="http://schemas.openxmlformats.org/drawingml/2006/main">
+              <a:graphicData uri="http://schemas.openxmlformats.org/drawingml/2006/picture">
+                <pic:pic xmlns:pic="http://schemas.openxmlformats.org/drawingml/2006/picture">
+                  <pic:nvPicPr>
+                    <pic:cNvPr id="231" name="Picture 177"/>
+                    <pic:cNvPicPr>
+                      <a:picLocks noGrp="0" noSelect="0" noChangeAspect="1" noMove="0"/>
+                    </pic:cNvPicPr>
+                  </pic:nvPicPr>
+                  <pic:blipFill>
+                    <a:blip r:embed="rId45"/>
+                    <a:srcRect/>
+                    <a:stretch>
+                      <a:fillRect/>
+                    </a:stretch>
+                  </pic:blipFill>
+                  <pic:spPr>
+                    <a:xfrm>
+                      <a:off x="0" y="0"/>
+                      <a:ext cx="5731510" cy="1428750"/>
+                    </a:xfrm>
+                    <a:prstGeom prst="rect">
+                      <a:avLst/>
+                    </a:prstGeom>
+                  </pic:spPr>
+                </pic:pic>
+              </a:graphicData>
+            </a:graphic>
+          </wp:inline>
+        </w:drawing>
+      </w:r>
+    </w:p>
+    <w:p>
+      <w:pPr>
+        <w:pStyle w:val="Normal"/>
+        <w:ind w:right="0"/>
+        <w:jc w:val="both"/>
+        <w:rPr/>
+      </w:pPr>
+      <w:r>
+        <w:rPr>
+          <w:lang w:val="en-GB"/>
+        </w:rPr>
+        <w:t>So now we can see our tests list (used 3 examples of edge cases)</w:t>
+      </w:r>
+    </w:p>
+    <w:p>
+      <w:pPr>
+        <w:pStyle w:val="Normal"/>
+        <w:ind w:right="0"/>
+        <w:jc w:val="left"/>
+        <w:rPr/>
+      </w:pPr>
+      <w:r>
+        <w:rPr/>
+        <w:drawing xmlns:mc="http://schemas.openxmlformats.org/markup-compatibility/2006">
+          <wp:inline distT="0" distB="0" distL="0" distR="0">
+            <wp:extent cx="5731510" cy="2051050"/>
+            <wp:effectExtent l="0" t="0" r="0" b="0"/>
+            <wp:docPr id="281" name="Picture 178"/>
+            <wp:cNvGraphicFramePr>
+              <a:graphicFrameLocks xmlns:a="http://schemas.openxmlformats.org/drawingml/2006/main" noChangeAspect="1"/>
+            </wp:cNvGraphicFramePr>
+            <a:graphic xmlns:a="http://schemas.openxmlformats.org/drawingml/2006/main">
+              <a:graphicData uri="http://schemas.openxmlformats.org/drawingml/2006/picture">
+                <pic:pic xmlns:pic="http://schemas.openxmlformats.org/drawingml/2006/picture">
+                  <pic:nvPicPr>
+                    <pic:cNvPr id="232" name="Picture 178"/>
+                    <pic:cNvPicPr>
+                      <a:picLocks noGrp="0" noSelect="0" noChangeAspect="1" noMove="0"/>
+                    </pic:cNvPicPr>
+                  </pic:nvPicPr>
+                  <pic:blipFill>
+                    <a:blip r:embed="rId46"/>
+                    <a:srcRect/>
+                    <a:stretch>
+                      <a:fillRect/>
+                    </a:stretch>
+                  </pic:blipFill>
+                  <pic:spPr>
+                    <a:xfrm>
+                      <a:off x="0" y="0"/>
+                      <a:ext cx="5731510" cy="2051050"/>
+                    </a:xfrm>
+                    <a:prstGeom prst="rect">
+                      <a:avLst/>
+                    </a:prstGeom>
+                  </pic:spPr>
+                </pic:pic>
+              </a:graphicData>
+            </a:graphic>
+          </wp:inline>
+        </w:drawing>
+      </w:r>
+    </w:p>
+    <w:p>
+      <w:pPr>
+        <w:pStyle w:val="Normal"/>
+        <w:jc w:val="left"/>
+        <w:rPr/>
+      </w:pPr>
+      <w:r>
+        <w:rPr>
+          <w:lang w:val="en-GB"/>
+        </w:rPr>
+        <w:t>3. Think of a solution</w:t>
+      </w:r>
+    </w:p>
+    <w:p>
+      <w:pPr>
+        <w:pStyle w:val="Normal"/>
+        <w:jc w:val="left"/>
+        <w:rPr/>
+      </w:pPr>
+      <w:r>
+        <w:rPr>
+          <w:lang w:val="en-GB"/>
+        </w:rPr>
+        <w:t xml:space="preserve">To think of solution we do NOT start with code, first start by explaining the solution in PLAIN English. </w:t>
       </w:r>
     </w:p>
     <w:p>
@@ -1010,174 +1475,1074 @@
         <w:pStyle w:val="Normal"/>
         <w:numPr>
           <w:ilvl w:val="0"/>
-          <w:numId w:val="8"/>
+          <w:numId w:val="10"/>
         </w:numPr>
         <w:jc w:val="left"/>
-        <w:rPr>
-          <w:color w:val="000000" w:themeColor="dk1"/>
-        </w:rPr>
-      </w:pPr>
-      <w:r>
-        <w:rPr>
-          <w:color w:val="000000" w:themeColor="dk1"/>
-          <w:lang w:val="en-GB"/>
-        </w:rPr>
-        <w:t>The list only contains one element, which</w:t>
-      </w:r>
-      <w:r>
-        <w:rPr>
-          <w:color w:val="000000" w:themeColor="dk1"/>
-          <w:lang w:val="en-GB"/>
-        </w:rPr>
-        <w:t xml:space="preserve"> is target</w:t>
-      </w:r>
+        <w:rPr/>
+      </w:pPr>
+      <w:r>
+        <w:rPr>
+          <w:lang w:val="en-GB"/>
+        </w:rPr>
+        <w:t>First aim for correctness</w:t>
+      </w:r>
+    </w:p>
+    <w:p>
+      <w:pPr>
+        <w:pStyle w:val="Normal"/>
+        <w:jc w:val="left"/>
+        <w:rPr/>
+      </w:pPr>
+      <w:r>
+        <w:rPr>
+          <w:lang w:val="en-GB"/>
+        </w:rPr>
+        <w:t>This first solution doesn't have to be the BEST solution of the most Efficient. For now we just need to solve the problem</w:t>
+      </w:r>
+      <w:r>
+        <w:rPr>
+          <w:lang w:val="en-GB"/>
+        </w:rPr>
+        <w:t>.</w:t>
+      </w:r>
+    </w:p>
+    <w:p>
+      <w:pPr>
+        <w:pStyle w:val="Normal"/>
+        <w:jc w:val="left"/>
+        <w:rPr>
+          <w:i/>
+          <w:iCs/>
+        </w:rPr>
+      </w:pPr>
+      <w:r>
+        <w:rPr>
+          <w:i/>
+          <w:iCs/>
+          <w:lang w:val="en-GB"/>
+        </w:rPr>
+        <w:t>In plain English:</w:t>
+      </w:r>
+    </w:p>
+    <w:p>
+      <w:pPr>
+        <w:pStyle w:val="Normal"/>
+        <w:jc w:val="left"/>
+        <w:rPr>
+          <w:i/>
+          <w:iCs/>
+        </w:rPr>
+      </w:pPr>
+      <w:r>
+        <w:rPr>
+          <w:i/>
+          <w:iCs/>
+          <w:lang w:val="en-GB"/>
+        </w:rPr>
+        <w:t xml:space="preserve">Thinking of </w:t>
+      </w:r>
+      <w:r>
+        <w:rPr>
+          <w:i/>
+          <w:iCs/>
+          <w:lang w:val="en-GB"/>
+        </w:rPr>
+        <w:t>the</w:t>
+      </w:r>
+      <w:r>
+        <w:rPr>
+          <w:i/>
+          <w:iCs/>
+          <w:lang w:val="en-GB"/>
+        </w:rPr>
+        <w:t xml:space="preserve"> problem at hand, the easy way to solve this is by </w:t>
+      </w:r>
+      <w:r>
+        <w:rPr>
+          <w:i/>
+          <w:iCs/>
+          <w:lang w:val="en-GB"/>
+        </w:rPr>
+        <w:t>looping</w:t>
+      </w:r>
+      <w:r>
+        <w:rPr>
+          <w:i/>
+          <w:iCs/>
+          <w:lang w:val="en-GB"/>
+        </w:rPr>
+        <w:t xml:space="preserve"> through each card until I find the target, </w:t>
+      </w:r>
+      <w:r>
+        <w:rPr>
+          <w:i/>
+          <w:iCs/>
+          <w:lang w:val="en-GB"/>
+        </w:rPr>
+        <w:t>brute force. Loop through with an index and value and find the card with the value and return the index of that number. If the number isn't found we can return -1.</w:t>
+      </w:r>
+    </w:p>
+    <w:p>
+      <w:pPr>
+        <w:pStyle w:val="Normal"/>
+        <w:jc w:val="left"/>
+        <w:rPr>
+          <w:i w:val="off"/>
+          <w:iCs w:val="off"/>
+        </w:rPr>
+      </w:pPr>
+      <w:r>
+        <w:rPr>
+          <w:i w:val="off"/>
+          <w:iCs w:val="off"/>
+          <w:lang w:val="en-GB"/>
+        </w:rPr>
+        <w:t xml:space="preserve">The solution we have come up with is a </w:t>
+      </w:r>
+      <w:r>
+        <w:rPr>
+          <w:b/>
+          <w:bCs/>
+          <w:i w:val="off"/>
+          <w:iCs w:val="off"/>
+          <w:u w:val="single"/>
+          <w:lang w:val="en-GB"/>
+        </w:rPr>
+        <w:t>linear search algorithm</w:t>
+      </w:r>
+      <w:r>
+        <w:rPr>
+          <w:i w:val="off"/>
+          <w:iCs w:val="off"/>
+          <w:lang w:val="en-GB"/>
+        </w:rPr>
+        <w:t>, going though each value element by element.</w:t>
+      </w:r>
+    </w:p>
+    <w:p>
+      <w:pPr>
+        <w:pStyle w:val="Normal"/>
+        <w:jc w:val="left"/>
+        <w:rPr>
+          <w:i w:val="off"/>
+          <w:iCs w:val="off"/>
+        </w:rPr>
+      </w:pPr>
+      <w:r>
+        <w:rPr>
+          <w:i w:val="off"/>
+          <w:iCs w:val="off"/>
+        </w:rPr>
+        <w:drawing xmlns:mc="http://schemas.openxmlformats.org/markup-compatibility/2006">
+          <wp:inline distT="0" distB="0" distL="0" distR="0">
+            <wp:extent cx="5081905" cy="2261870"/>
+            <wp:effectExtent l="0" t="0" r="0" b="0"/>
+            <wp:docPr id="282" name="Picture 179"/>
+            <wp:cNvGraphicFramePr>
+              <a:graphicFrameLocks xmlns:a="http://schemas.openxmlformats.org/drawingml/2006/main" noChangeAspect="1"/>
+            </wp:cNvGraphicFramePr>
+            <a:graphic xmlns:a="http://schemas.openxmlformats.org/drawingml/2006/main">
+              <a:graphicData uri="http://schemas.openxmlformats.org/drawingml/2006/picture">
+                <pic:pic xmlns:pic="http://schemas.openxmlformats.org/drawingml/2006/picture">
+                  <pic:nvPicPr>
+                    <pic:cNvPr id="233" name="Picture 179"/>
+                    <pic:cNvPicPr>
+                      <a:picLocks noGrp="0" noSelect="0" noChangeAspect="1" noMove="0"/>
+                    </pic:cNvPicPr>
+                  </pic:nvPicPr>
+                  <pic:blipFill>
+                    <a:blip r:embed="rId47"/>
+                    <a:srcRect/>
+                    <a:stretch>
+                      <a:fillRect/>
+                    </a:stretch>
+                  </pic:blipFill>
+                  <pic:spPr>
+                    <a:xfrm>
+                      <a:off x="0" y="0"/>
+                      <a:ext cx="5081905" cy="2261870"/>
+                    </a:xfrm>
+                    <a:prstGeom prst="rect">
+                      <a:avLst/>
+                    </a:prstGeom>
+                  </pic:spPr>
+                </pic:pic>
+              </a:graphicData>
+            </a:graphic>
+          </wp:inline>
+        </w:drawing>
+      </w:r>
+    </w:p>
+    <w:p>
+      <w:pPr>
+        <w:pStyle w:val="Normal"/>
+        <w:jc w:val="left"/>
+        <w:rPr>
+          <w:i w:val="off"/>
+          <w:iCs w:val="off"/>
+          <w:lang w:val="en-GB"/>
+        </w:rPr>
+      </w:pPr>
+    </w:p>
+    <w:p>
+      <w:pPr>
+        <w:pStyle w:val="Normal"/>
+        <w:jc w:val="left"/>
+        <w:rPr>
+          <w:i w:val="off"/>
+          <w:iCs w:val="off"/>
+          <w:color w:val="ff0000"/>
+        </w:rPr>
+      </w:pPr>
+      <w:r>
+        <w:rPr>
+          <w:i w:val="off"/>
+          <w:iCs w:val="off"/>
+          <w:lang w:val="en-GB"/>
+        </w:rPr>
+        <w:t xml:space="preserve">And as we can see our 3 test cases have passed as they have found the target as we check if the input. </w:t>
+      </w:r>
+      <w:r>
+        <w:rPr>
+          <w:i w:val="off"/>
+          <w:iCs w:val="off"/>
+          <w:color w:val="ff0000"/>
+          <w:lang w:val="en-GB"/>
+        </w:rPr>
+        <w:t>(change this way of running the tests the below code only)</w:t>
+      </w:r>
+    </w:p>
+    <w:p>
+      <w:pPr>
+        <w:pStyle w:val="Normal"/>
+        <w:jc w:val="left"/>
+        <w:rPr>
+          <w:i w:val="off"/>
+          <w:iCs w:val="off"/>
+        </w:rPr>
+      </w:pPr>
+      <w:r>
+        <w:rPr>
+          <w:i w:val="off"/>
+          <w:iCs w:val="off"/>
+        </w:rPr>
+        <w:drawing xmlns:mc="http://schemas.openxmlformats.org/markup-compatibility/2006">
+          <wp:inline distT="0" distB="0" distL="0" distR="0">
+            <wp:extent cx="5731510" cy="1997710"/>
+            <wp:effectExtent l="0" t="0" r="0" b="0"/>
+            <wp:docPr id="283" name="Picture 180"/>
+            <wp:cNvGraphicFramePr>
+              <a:graphicFrameLocks xmlns:a="http://schemas.openxmlformats.org/drawingml/2006/main" noChangeAspect="1"/>
+            </wp:cNvGraphicFramePr>
+            <a:graphic xmlns:a="http://schemas.openxmlformats.org/drawingml/2006/main">
+              <a:graphicData uri="http://schemas.openxmlformats.org/drawingml/2006/picture">
+                <pic:pic xmlns:pic="http://schemas.openxmlformats.org/drawingml/2006/picture">
+                  <pic:nvPicPr>
+                    <pic:cNvPr id="234" name="Picture 180"/>
+                    <pic:cNvPicPr>
+                      <a:picLocks noGrp="0" noSelect="0" noChangeAspect="1" noMove="0"/>
+                    </pic:cNvPicPr>
+                  </pic:nvPicPr>
+                  <pic:blipFill>
+                    <a:blip r:embed="rId48"/>
+                    <a:srcRect/>
+                    <a:stretch>
+                      <a:fillRect/>
+                    </a:stretch>
+                  </pic:blipFill>
+                  <pic:spPr>
+                    <a:xfrm>
+                      <a:off x="0" y="0"/>
+                      <a:ext cx="5731510" cy="1997710"/>
+                    </a:xfrm>
+                    <a:prstGeom prst="rect">
+                      <a:avLst/>
+                    </a:prstGeom>
+                  </pic:spPr>
+                </pic:pic>
+              </a:graphicData>
+            </a:graphic>
+          </wp:inline>
+        </w:drawing>
+      </w:r>
+    </w:p>
+    <w:p>
+      <w:pPr>
+        <w:pStyle w:val="Normal"/>
+        <w:jc w:val="left"/>
+        <w:rPr>
+          <w:i w:val="off"/>
+          <w:iCs w:val="off"/>
+          <w:lang w:val="en-GB"/>
+        </w:rPr>
+      </w:pPr>
+    </w:p>
+    <w:p>
+      <w:pPr>
+        <w:pStyle w:val="Normal"/>
+        <w:jc w:val="left"/>
+        <w:rPr>
+          <w:i w:val="off"/>
+          <w:iCs w:val="off"/>
+          <w:lang w:val="en-GB"/>
+        </w:rPr>
+      </w:pPr>
+    </w:p>
+    <w:p>
+      <w:pPr>
+        <w:pStyle w:val="Normal"/>
+        <w:jc w:val="left"/>
+        <w:rPr>
+          <w:i w:val="off"/>
+          <w:iCs w:val="off"/>
+          <w:lang w:val="en-GB"/>
+        </w:rPr>
+      </w:pPr>
+    </w:p>
+    <w:p>
+      <w:pPr>
+        <w:pStyle w:val="Normal"/>
+        <w:jc w:val="left"/>
+        <w:rPr>
+          <w:i w:val="off"/>
+          <w:iCs w:val="off"/>
+          <w:lang w:val="en-GB"/>
+        </w:rPr>
+      </w:pPr>
+    </w:p>
+    <w:p>
+      <w:pPr>
+        <w:pStyle w:val="Normal"/>
+        <w:jc w:val="left"/>
+        <w:rPr>
+          <w:i w:val="off"/>
+          <w:iCs w:val="off"/>
+          <w:lang w:val="en-GB"/>
+        </w:rPr>
+      </w:pPr>
+    </w:p>
+    <w:p>
+      <w:pPr>
+        <w:pStyle w:val="Normal"/>
+        <w:jc w:val="left"/>
+        <w:rPr>
+          <w:i w:val="off"/>
+          <w:iCs w:val="off"/>
+          <w:lang w:val="en-GB"/>
+        </w:rPr>
+      </w:pPr>
     </w:p>
     <w:p>
       <w:pPr>
         <w:pStyle w:val="Normal"/>
         <w:numPr>
           <w:ilvl w:val="0"/>
-          <w:numId w:val="8"/>
+          <w:numId w:val="12"/>
         </w:numPr>
         <w:jc w:val="left"/>
         <w:rPr>
+          <w:i w:val="off"/>
+          <w:iCs w:val="off"/>
+          <w:lang w:val="en-GB"/>
+        </w:rPr>
+      </w:pPr>
+      <w:r>
+        <w:rPr>
+          <w:lang w:val="en-GB"/>
+        </w:rPr>
+        <w:t>After correctness, aim for efficiency</w:t>
+      </w:r>
+    </w:p>
+    <w:p>
+      <w:pPr>
+        <w:pStyle w:val="Normal"/>
+        <w:jc w:val="left"/>
+        <w:rPr>
+          <w:i w:val="off"/>
+          <w:iCs w:val="off"/>
+        </w:rPr>
+      </w:pPr>
+      <w:r>
+        <w:rPr>
+          <w:i w:val="off"/>
+          <w:iCs w:val="off"/>
+          <w:lang w:val="en-GB"/>
+        </w:rPr>
+        <w:t>4. Now analyse the complexity and efficiency of our current solution</w:t>
+      </w:r>
+    </w:p>
+    <w:p>
+      <w:pPr>
+        <w:pStyle w:val="Normal"/>
+        <w:jc w:val="left"/>
+        <w:rPr>
+          <w:i w:val="off"/>
+          <w:iCs w:val="off"/>
+          <w:lang w:val="en-GB"/>
+        </w:rPr>
+      </w:pPr>
+      <w:r>
+        <w:rPr>
+          <w:i w:val="off"/>
+          <w:iCs w:val="off"/>
+          <w:lang w:val="en-GB"/>
+        </w:rPr>
+        <w:t>Right now were Turning each card 1 by 1 using enumerate</w:t>
+      </w:r>
+      <w:r>
+        <w:rPr>
+          <w:i w:val="off"/>
+          <w:iCs w:val="off"/>
+          <w:lang w:val="en-GB"/>
+        </w:rPr>
+        <w:t xml:space="preserve">. Since </w:t>
+      </w:r>
+      <w:r>
+        <w:rPr>
+          <w:i w:val="off"/>
+          <w:iCs w:val="off"/>
+          <w:lang w:val="en-GB"/>
+        </w:rPr>
+        <w:t>size of the list is</w:t>
+      </w:r>
+      <w:r>
+        <w:rPr>
+          <w:i w:val="off"/>
+          <w:iCs w:val="off"/>
+          <w:lang w:val="en-GB"/>
+        </w:rPr>
+        <w:t xml:space="preserve"> N meaning that we access the list N times. So in the worst case we need to access N times (length of list, last index is target) to find target.</w:t>
+      </w:r>
+    </w:p>
+    <w:p>
+      <w:pPr>
+        <w:pStyle w:val="Heading1"/>
+        <w:rPr>
+          <w:color w:val="be9100" w:themeColor="accent4" w:themeShade="bf"/>
+        </w:rPr>
+      </w:pPr>
+      <w:r>
+        <w:rPr>
+          <w:lang w:val="en-GB"/>
+        </w:rPr>
+        <w:t>Complexity &amp; Big O notation:</w:t>
+      </w:r>
+    </w:p>
+    <w:p>
+      <w:pPr>
+        <w:pStyle w:val="Normal"/>
+        <w:rPr/>
+      </w:pPr>
+    </w:p>
+    <w:p>
+      <w:pPr>
+        <w:pStyle w:val="Normal"/>
+        <w:rPr/>
+      </w:pPr>
+      <w:r>
+        <w:rPr/>
+        <w:drawing xmlns:mc="http://schemas.openxmlformats.org/markup-compatibility/2006">
+          <wp:inline>
+            <wp:extent cx="2912745" cy="2567305"/>
+            <wp:effectExtent l="0" t="0" r="0" b="0"/>
+            <wp:docPr id="284" name="Picture 284">
+              <a:hlinkClick xmlns:a="http://schemas.openxmlformats.org/drawingml/2006/main" r:id="rId49"/>
+            </wp:docPr>
+            <wp:cNvGraphicFramePr>
+              <a:graphicFrameLocks xmlns:a="http://schemas.openxmlformats.org/drawingml/2006/main" noChangeAspect="1"/>
+            </wp:cNvGraphicFramePr>
+            <a:graphic xmlns:a="http://schemas.openxmlformats.org/drawingml/2006/main">
+              <a:graphicData uri="http://schemas.openxmlformats.org/drawingml/2006/picture">
+                <pic:pic xmlns:pic="http://schemas.openxmlformats.org/drawingml/2006/picture">
+                  <pic:nvPicPr>
+                    <pic:cNvPr id="2" name=""/>
+                    <pic:cNvPicPr>
+                      <a:picLocks noGrp="0" noSelect="0" noChangeAspect="1" noMove="0"/>
+                    </pic:cNvPicPr>
+                  </pic:nvPicPr>
+                  <pic:blipFill>
+                    <a:blip r:embed="rId50"/>
+                    <a:srcRect l="0" t="0" r="49106" b="0"/>
+                    <a:stretch/>
+                  </pic:blipFill>
+                  <pic:spPr>
+                    <a:xfrm>
+                      <a:off x="0" y="0"/>
+                      <a:ext cx="2912745" cy="2567305"/>
+                    </a:xfrm>
+                    <a:prstGeom prst="rect">
+                      <a:avLst/>
+                    </a:prstGeom>
+                  </pic:spPr>
+                </pic:pic>
+              </a:graphicData>
+            </a:graphic>
+          </wp:inline>
+        </w:drawing>
+      </w:r>
+    </w:p>
+    <w:p>
+      <w:pPr>
+        <w:pStyle w:val="Normal"/>
+        <w:jc w:val="left"/>
+        <w:rPr>
+          <w:i w:val="off"/>
+          <w:iCs w:val="off"/>
           <w:color w:val="000000" w:themeColor="dk1"/>
-        </w:rPr>
-      </w:pPr>
-      <w:r>
-        <w:rPr>
+          <w:u w:val="single"/>
+        </w:rPr>
+      </w:pPr>
+      <w:r>
+        <w:rPr>
+          <w:i w:val="off"/>
+          <w:iCs w:val="off"/>
           <w:color w:val="000000" w:themeColor="dk1"/>
           <w:lang w:val="en-GB"/>
         </w:rPr>
-        <w:t>The list doesn't contain target</w:t>
-      </w:r>
+        <w:t xml:space="preserve">Complexity meaning the amount of time/space required by an algorithm for an input of a given size (N). Complexity will always refer to the worst case </w:t>
+      </w:r>
+      <w:r>
+        <w:rPr>
+          <w:i w:val="off"/>
+          <w:iCs w:val="off"/>
+          <w:color w:val="000000" w:themeColor="dk1"/>
+          <w:lang w:val="en-GB"/>
+        </w:rPr>
+        <w:t xml:space="preserve">complexity for algorithm at hand for the specific problem. </w:t>
+      </w:r>
+      <w:r>
+        <w:rPr>
+          <w:i w:val="off"/>
+          <w:iCs w:val="off"/>
+          <w:color w:val="000000" w:themeColor="dk1"/>
+          <w:u w:val="single"/>
+          <w:lang w:val="en-GB"/>
+        </w:rPr>
+        <w:t>E.g. The highest time/space taken.</w:t>
+      </w:r>
+    </w:p>
+    <w:p>
+      <w:pPr>
+        <w:pStyle w:val="Normal"/>
+        <w:jc w:val="left"/>
+        <w:rPr>
+          <w:i w:val="off"/>
+          <w:iCs w:val="off"/>
+          <w:color w:val="000000" w:themeColor="dk1"/>
+          <w:lang w:val="en-GB"/>
+        </w:rPr>
+      </w:pPr>
+      <w:r>
+        <w:rPr>
+          <w:i w:val="off"/>
+          <w:iCs w:val="off"/>
+          <w:color w:val="000000" w:themeColor="dk1"/>
+          <w:lang w:val="en-GB"/>
+        </w:rPr>
+        <w:t>The time complexity for our solution (linear search search) is cN. (c) is the constant which is the number of operations and time per operation we do per iteration, in our case (checking if the number in the index is the target)</w:t>
+      </w:r>
+      <w:r>
+        <w:rPr>
+          <w:i w:val="off"/>
+          <w:iCs w:val="off"/>
+          <w:color w:val="000000" w:themeColor="dk1"/>
+          <w:lang w:val="en-GB"/>
+        </w:rPr>
+        <w:t xml:space="preserve">. </w:t>
+      </w:r>
+    </w:p>
+    <w:p>
+      <w:pPr>
+        <w:pStyle w:val="Normal"/>
+        <w:jc w:val="left"/>
+        <w:rPr>
+          <w:rFonts w:ascii="Times New Roman" w:cs="Times New Roman" w:hAnsi="Times New Roman"/>
+          <w:b w:val="off"/>
+          <w:bCs w:val="off"/>
+          <w:color w:val="be9100" w:themeColor="accent4" w:themeShade="bf"/>
+          <w:sz w:val="28"/>
+          <w:szCs w:val="28"/>
+          <w:rtl w:val="off"/>
+          <w:lang w:val="en-US"/>
+        </w:rPr>
+      </w:pPr>
+      <w:r>
+        <w:rPr>
+          <w:i w:val="off"/>
+          <w:iCs w:val="off"/>
+          <w:color w:val="000000" w:themeColor="dk1"/>
+          <w:lang w:val="en-GB"/>
+        </w:rPr>
+        <w:t>HOWEVER in big O we dont use constants (c),</w:t>
+      </w:r>
+      <w:r>
+        <w:rPr>
+          <w:i w:val="off"/>
+          <w:iCs w:val="off"/>
+          <w:color w:val="000000" w:themeColor="dk1"/>
+          <w:lang w:val="en-GB"/>
+        </w:rPr>
+        <w:t xml:space="preserve"> cN = O(N), N is </w:t>
+      </w:r>
+      <w:r>
+        <w:rPr>
+          <w:i w:val="off"/>
+          <w:iCs w:val="off"/>
+          <w:color w:val="000000" w:themeColor="dk1"/>
+          <w:lang w:val="en-GB"/>
+        </w:rPr>
+        <w:t>always the inp</w:t>
+      </w:r>
+      <w:r>
+        <w:rPr>
+          <w:i w:val="off"/>
+          <w:iCs w:val="off"/>
+          <w:color w:val="000000" w:themeColor="dk1"/>
+          <w:lang w:val="en-GB"/>
+        </w:rPr>
+        <w:t>ut</w:t>
+      </w:r>
+    </w:p>
+    <w:p>
+      <w:pPr>
+        <w:pStyle w:val="Normal"/>
+        <w:jc w:val="left"/>
+        <w:rPr>
+          <w:rFonts w:ascii="Times New Roman" w:cs="Times New Roman" w:hAnsi="Times New Roman"/>
+          <w:b w:val="off"/>
+          <w:bCs w:val="off"/>
+          <w:color w:val="be9100" w:themeColor="accent4" w:themeShade="bf"/>
+          <w:sz w:val="28"/>
+          <w:szCs w:val="28"/>
+          <w:rtl w:val="off"/>
+          <w:lang w:val="en-US"/>
+        </w:rPr>
+      </w:pPr>
     </w:p>
     <w:p>
       <w:pPr>
         <w:pStyle w:val="Normal"/>
         <w:numPr>
           <w:ilvl w:val="0"/>
-          <w:numId w:val="8"/>
+          <w:numId w:val="17"/>
         </w:numPr>
         <w:jc w:val="left"/>
         <w:rPr>
+          <w:rFonts w:ascii="Times New Roman" w:cs="Times New Roman" w:hAnsi="Times New Roman"/>
+          <w:b w:val="off"/>
+          <w:bCs w:val="off"/>
           <w:color w:val="000000" w:themeColor="dk1"/>
-        </w:rPr>
-      </w:pPr>
-      <w:r>
-        <w:rPr>
+          <w:sz w:val="28"/>
+          <w:szCs w:val="28"/>
+          <w:rtl w:val="off"/>
+          <w:lang w:val="en-US"/>
+        </w:rPr>
+      </w:pPr>
+      <w:r>
+        <w:rPr>
+          <w:rFonts w:ascii="Times New Roman" w:cs="Times New Roman" w:hAnsi="Times New Roman"/>
+          <w:b w:val="off"/>
+          <w:bCs w:val="off"/>
           <w:color w:val="000000" w:themeColor="dk1"/>
-          <w:lang w:val="en-GB"/>
-        </w:rPr>
-        <w:t xml:space="preserve">The list contains repeating </w:t>
-      </w:r>
-      <w:r>
-        <w:rPr>
+          <w:sz w:val="28"/>
+          <w:szCs w:val="28"/>
+          <w:rtl w:val="off"/>
+          <w:lang w:val="en-US"/>
+        </w:rPr>
+        <w:t>O(n)</w:t>
+      </w:r>
+    </w:p>
+    <w:p>
+      <w:pPr>
+        <w:framePr w:w="0" w:h="0" w:vAnchor="margin" w:hAnchor="text" w:x="0" w:y="0"/>
+        <w:pBdr>
+          <w:top w:val="none" w:sz="4" w:space="0"/>
+          <w:left w:val="none" w:sz="4" w:space="0"/>
+          <w:bottom w:val="none" w:sz="4" w:space="0"/>
+          <w:right w:val="none" w:sz="4" w:space="0"/>
+          <w:between w:val="none" w:sz="4" w:space="0"/>
+          <w:bar w:val="none" w:sz="4" w:space="0"/>
+        </w:pBdr>
+        <w:shd w:val="clear" w:fill="auto"/>
+        <w:bidi w:val="off"/>
+        <w:spacing w:before="0" w:after="0" w:line="240" w:lineRule="auto"/>
+        <w:ind w:left="0" w:right="0" w:firstLine="0"/>
+        <w:jc w:val="left"/>
+        <w:rPr>
+          <w:rFonts w:ascii="Times New Roman" w:cs="Times New Roman" w:hAnsi="Times New Roman"/>
+          <w:b w:val="off"/>
+          <w:bCs w:val="off"/>
           <w:color w:val="000000" w:themeColor="dk1"/>
-          <w:lang w:val="en-GB"/>
-        </w:rPr>
-        <w:t>numbers</w:t>
-      </w:r>
-    </w:p>
-    <w:p>
-      <w:pPr>
-        <w:pStyle w:val="Normal"/>
+          <w:sz w:val="28"/>
+          <w:szCs w:val="28"/>
+          <w:lang w:val="en-US"/>
+        </w:rPr>
+      </w:pPr>
+      <w:r>
+        <w:rPr>
+          <w:rFonts w:ascii="Times New Roman" w:cs="Times New Roman" w:hAnsi="Times New Roman"/>
+          <w:b w:val="off"/>
+          <w:bCs w:val="off"/>
+          <w:color w:val="000000" w:themeColor="dk1"/>
+          <w:sz w:val="28"/>
+          <w:szCs w:val="28"/>
+          <w:rtl w:val="off"/>
+          <w:lang w:val="en-US"/>
+        </w:rPr>
+        <w:t xml:space="preserve">If checking each item takes 3 seconds, it doesn’t matter if </w:t>
+      </w:r>
+      <w:r>
+        <w:rPr>
+          <w:rFonts w:ascii="Times New Roman" w:cs="Times New Roman" w:hAnsi="Times New Roman"/>
+          <w:b w:val="off"/>
+          <w:bCs w:val="off"/>
+          <w:color w:val="000000" w:themeColor="dk1"/>
+          <w:sz w:val="28"/>
+          <w:szCs w:val="28"/>
+          <w:rtl w:val="off"/>
+          <w:lang w:val="en-US"/>
+        </w:rPr>
+        <w:t>(n) is</w:t>
+      </w:r>
+      <w:r>
+        <w:rPr>
+          <w:rFonts w:ascii="Times New Roman" w:cs="Times New Roman" w:hAnsi="Times New Roman"/>
+          <w:b w:val="off"/>
+          <w:bCs w:val="off"/>
+          <w:color w:val="000000" w:themeColor="dk1"/>
+          <w:sz w:val="28"/>
+          <w:szCs w:val="28"/>
+          <w:rtl w:val="off"/>
+          <w:lang w:val="en-US"/>
+        </w:rPr>
+        <w:t xml:space="preserve"> 3 seconds or 5 or 1million seconds or operations per item, the </w:t>
+      </w:r>
+      <w:r>
+        <w:rPr>
+          <w:rFonts w:ascii="Times New Roman" w:cs="Times New Roman" w:hAnsi="Times New Roman"/>
+          <w:b w:val="off"/>
+          <w:bCs w:val="off"/>
+          <w:color w:val="000000" w:themeColor="dk1"/>
+          <w:sz w:val="28"/>
+          <w:szCs w:val="28"/>
+          <w:rtl w:val="off"/>
+          <w:lang w:val="en-US"/>
+        </w:rPr>
+        <w:t>pattern of growth</w:t>
+      </w:r>
+      <w:r>
+        <w:rPr>
+          <w:rFonts w:ascii="Times New Roman" w:cs="Times New Roman" w:hAnsi="Times New Roman"/>
+          <w:b w:val="off"/>
+          <w:bCs w:val="off"/>
+          <w:color w:val="000000" w:themeColor="dk1"/>
+          <w:sz w:val="28"/>
+          <w:szCs w:val="28"/>
+          <w:rtl w:val="off"/>
+          <w:lang w:val="en-US"/>
+        </w:rPr>
+        <w:t xml:space="preserve"> is still linear as the list gets bigger. </w:t>
+      </w:r>
+    </w:p>
+    <w:p>
+      <w:pPr>
+        <w:framePr w:w="0" w:h="0" w:vAnchor="margin" w:hAnchor="text" w:x="0" w:y="0"/>
+        <w:pBdr>
+          <w:top w:val="none" w:sz="4" w:space="0"/>
+          <w:left w:val="none" w:sz="4" w:space="0"/>
+          <w:bottom w:val="none" w:sz="4" w:space="0"/>
+          <w:right w:val="none" w:sz="4" w:space="0"/>
+          <w:between w:val="none" w:sz="4" w:space="0"/>
+          <w:bar w:val="none" w:sz="4" w:space="0"/>
+        </w:pBdr>
+        <w:shd w:val="clear" w:fill="auto"/>
+        <w:tabs>
+          <w:tab w:val="left" w:pos="720"/>
+        </w:tabs>
+        <w:bidi w:val="off"/>
+        <w:spacing w:before="0" w:after="0" w:line="240" w:lineRule="auto"/>
+        <w:ind w:left="360" w:right="0" w:firstLine="0"/>
+        <w:jc w:val="left"/>
+        <w:rPr>
+          <w:rFonts w:ascii="Times New Roman" w:cs="Times New Roman" w:hAnsi="Times New Roman"/>
+          <w:b w:val="off"/>
+          <w:bCs w:val="off"/>
+          <w:color w:val="000000" w:themeColor="dk1"/>
+          <w:sz w:val="28"/>
+          <w:szCs w:val="28"/>
+          <w:lang w:val="en-US"/>
+        </w:rPr>
+      </w:pPr>
+    </w:p>
+    <w:p>
+      <w:pPr>
+        <w:framePr w:w="0" w:h="0" w:vAnchor="margin" w:hAnchor="text" w:x="0" w:y="0"/>
         <w:numPr>
           <w:ilvl w:val="0"/>
-          <w:numId w:val="8"/>
+          <w:numId w:val="18"/>
         </w:numPr>
-        <w:jc w:val="left"/>
-        <w:rPr/>
-      </w:pPr>
-      <w:r>
-        <w:rPr>
+        <w:pBdr>
+          <w:top w:val="none" w:sz="4" w:space="0"/>
+          <w:left w:val="none" w:sz="4" w:space="0"/>
+          <w:bottom w:val="none" w:sz="4" w:space="0"/>
+          <w:right w:val="none" w:sz="4" w:space="0"/>
+          <w:between w:val="none" w:sz="4" w:space="0"/>
+          <w:bar w:val="none" w:sz="4" w:space="0"/>
+        </w:pBdr>
+        <w:shd w:val="clear" w:fill="auto"/>
+        <w:tabs>
+          <w:tab w:val="left" w:pos="720"/>
+        </w:tabs>
+        <w:bidi w:val="off"/>
+        <w:spacing w:before="0" w:after="0" w:line="240" w:lineRule="auto"/>
+        <w:jc w:val="left"/>
+        <w:rPr>
+          <w:rFonts w:ascii="Times New Roman" w:cs="Times New Roman" w:hAnsi="Times New Roman"/>
+          <w:b w:val="off"/>
+          <w:bCs w:val="off"/>
           <w:color w:val="000000" w:themeColor="dk1"/>
-          <w:lang w:val="en-GB"/>
-        </w:rPr>
-        <w:t>The target appears more than once</w:t>
-      </w:r>
-    </w:p>
-    <w:p>
-      <w:pPr>
-        <w:pStyle w:val="Normal"/>
-        <w:ind w:left="0" w:right="0" w:firstLine="0"/>
-        <w:jc w:val="left"/>
-        <w:rPr>
+          <w:sz w:val="28"/>
+          <w:szCs w:val="28"/>
+          <w:lang w:val="en-US"/>
+        </w:rPr>
+      </w:pPr>
+      <w:r>
+        <w:rPr>
+          <w:rFonts w:ascii="Times New Roman" w:cs="Times New Roman" w:hAnsi="Times New Roman"/>
+          <w:b w:val="off"/>
+          <w:bCs w:val="off"/>
           <w:color w:val="000000" w:themeColor="dk1"/>
-          <w:lang w:val="en-GB"/>
-        </w:rPr>
-      </w:pPr>
-    </w:p>
-    <w:p>
-      <w:pPr>
-        <w:pStyle w:val="Normal"/>
-        <w:ind w:left="0" w:right="0" w:firstLine="0"/>
-        <w:jc w:val="left"/>
-        <w:rPr>
+          <w:sz w:val="28"/>
+          <w:szCs w:val="28"/>
+          <w:lang w:val="en-US"/>
+        </w:rPr>
+        <w:t>O(n2):</w:t>
+      </w:r>
+    </w:p>
+    <w:p>
+      <w:pPr>
+        <w:framePr w:w="0" w:h="0" w:vAnchor="margin" w:hAnchor="text" w:x="0" w:y="0"/>
+        <w:pBdr>
+          <w:top w:val="none" w:sz="4" w:space="0"/>
+          <w:left w:val="none" w:sz="4" w:space="0"/>
+          <w:bottom w:val="none" w:sz="4" w:space="0"/>
+          <w:right w:val="none" w:sz="4" w:space="0"/>
+          <w:between w:val="none" w:sz="4" w:space="0"/>
+          <w:bar w:val="none" w:sz="4" w:space="0"/>
+        </w:pBdr>
+        <w:shd w:val="clear" w:fill="auto"/>
+        <w:tabs>
+          <w:tab w:val="left" w:pos="720"/>
+        </w:tabs>
+        <w:bidi w:val="off"/>
+        <w:spacing w:before="0" w:after="0" w:line="240" w:lineRule="auto"/>
+        <w:ind w:left="360" w:right="0" w:firstLine="0"/>
+        <w:jc w:val="left"/>
+        <w:rPr>
+          <w:rFonts w:ascii="Times New Roman" w:cs="Times New Roman" w:hAnsi="Times New Roman"/>
+          <w:b w:val="off"/>
+          <w:bCs w:val="off"/>
           <w:color w:val="000000" w:themeColor="dk1"/>
-          <w:lang w:val="en-GB"/>
-        </w:rPr>
-      </w:pPr>
-    </w:p>
-    <w:p>
-      <w:pPr>
-        <w:pStyle w:val="Normal"/>
-        <w:ind w:left="0" w:right="0" w:firstLine="0"/>
-        <w:jc w:val="left"/>
-        <w:rPr>
+          <w:sz w:val="28"/>
+          <w:szCs w:val="28"/>
+          <w:lang w:val="en-US"/>
+        </w:rPr>
+      </w:pPr>
+    </w:p>
+    <w:p>
+      <w:pPr>
+        <w:pStyle w:val="Normal"/>
+        <w:jc w:val="left"/>
+        <w:rPr>
+          <w:i w:val="off"/>
+          <w:iCs w:val="off"/>
+          <w:lang w:val="en-GB"/>
+        </w:rPr>
+      </w:pPr>
+    </w:p>
+    <w:p>
+      <w:pPr>
+        <w:pStyle w:val="Normal"/>
+        <w:jc w:val="left"/>
+        <w:rPr>
+          <w:i w:val="off"/>
+          <w:iCs w:val="off"/>
+          <w:lang w:val="en-GB"/>
+        </w:rPr>
+      </w:pPr>
+    </w:p>
+    <w:p>
+      <w:pPr>
+        <w:pStyle w:val="Normal"/>
+        <w:jc w:val="left"/>
+        <w:rPr>
+          <w:i w:val="off"/>
+          <w:iCs w:val="off"/>
+          <w:lang w:val="en-GB"/>
+        </w:rPr>
+      </w:pPr>
+      <w:r>
+        <w:rPr>
+          <w:i w:val="off"/>
+          <w:iCs w:val="off"/>
           <w:color w:val="000000" w:themeColor="dk1"/>
           <w:lang w:val="en-GB"/>
         </w:rPr>
-      </w:pPr>
-    </w:p>
-    <w:p>
-      <w:pPr>
-        <w:pStyle w:val="Normal"/>
-        <w:ind w:left="0" w:right="0" w:firstLine="0"/>
-        <w:jc w:val="left"/>
-        <w:rPr/>
-      </w:pPr>
-      <w:r>
-        <w:rPr>
+        <w:t xml:space="preserve">The space complexity for our </w:t>
+      </w:r>
+      <w:r>
+        <w:rPr>
+          <w:i w:val="off"/>
+          <w:iCs w:val="off"/>
           <w:color w:val="000000" w:themeColor="dk1"/>
           <w:lang w:val="en-GB"/>
         </w:rPr>
-        <w:t>To solve these test cases we create a list called tests which</w:t>
-      </w:r>
-      <w:r>
-        <w:rPr>
+        <w:t xml:space="preserve">solution (linear search search) is O(1) meaning constant no </w:t>
+      </w:r>
+      <w:r>
+        <w:rPr>
+          <w:i w:val="off"/>
+          <w:iCs w:val="off"/>
           <w:color w:val="000000" w:themeColor="dk1"/>
           <w:lang w:val="en-GB"/>
         </w:rPr>
-        <w:t xml:space="preserve"> holds each test for the edge cases</w:t>
-      </w:r>
-    </w:p>
-    <w:p>
-      <w:pPr>
-        <w:pStyle w:val="Normal"/>
-        <w:jc w:val="left"/>
-        <w:rPr/>
-      </w:pPr>
-      <w:r>
-        <w:rPr>
-          <w:lang w:val="en-GB"/>
-        </w:rPr>
-        <w:t>Stopped at 25:18</w:t>
-      </w:r>
-    </w:p>
-    <w:p>
-      <w:pPr>
-        <w:pStyle w:val="Normal"/>
-        <w:jc w:val="left"/>
-        <w:rPr/>
-      </w:pPr>
-    </w:p>
-    <w:p>
-      <w:pPr>
-        <w:pStyle w:val="Normal"/>
-        <w:jc w:val="left"/>
-        <w:rPr/>
-      </w:pPr>
+        <w:t>growth in space</w:t>
+      </w:r>
+      <w:r>
+        <w:rPr>
+          <w:i w:val="off"/>
+          <w:iCs w:val="off"/>
+          <w:color w:val="000000" w:themeColor="dk1"/>
+          <w:lang w:val="en-GB"/>
+        </w:rPr>
+        <w:t xml:space="preserve">) because we are only holding the index of each element as we go, the index is always being changed so we dont require any more space, only one variable in </w:t>
+      </w:r>
+      <w:r>
+        <w:rPr>
+          <w:i w:val="off"/>
+          <w:iCs w:val="off"/>
+          <w:color w:val="000000" w:themeColor="dk1"/>
+          <w:lang w:val="en-GB"/>
+        </w:rPr>
+        <w:t>storage</w:t>
+      </w:r>
+      <w:r>
+        <w:rPr>
+          <w:i w:val="off"/>
+          <w:iCs w:val="off"/>
+          <w:color w:val="000000" w:themeColor="dk1"/>
+          <w:lang w:val="en-GB"/>
+        </w:rPr>
+        <w:t xml:space="preserve"> (Index).</w:t>
+      </w:r>
+    </w:p>
+    <w:p>
+      <w:pPr>
+        <w:pStyle w:val="Normal"/>
+        <w:jc w:val="left"/>
+        <w:rPr>
+          <w:i w:val="off"/>
+          <w:iCs w:val="off"/>
+          <w:lang w:val="en-GB"/>
+        </w:rPr>
+      </w:pPr>
+    </w:p>
+    <w:p>
+      <w:pPr>
+        <w:pStyle w:val="Normal"/>
+        <w:jc w:val="left"/>
+        <w:rPr>
+          <w:i w:val="off"/>
+          <w:iCs w:val="off"/>
+          <w:lang w:val="en-GB"/>
+        </w:rPr>
+      </w:pPr>
+    </w:p>
+    <w:p>
+      <w:pPr>
+        <w:pStyle w:val="Normal"/>
+        <w:numPr>
+          <w:ilvl w:val="0"/>
+          <w:numId w:val="14"/>
+        </w:numPr>
+        <w:jc w:val="left"/>
+        <w:rPr/>
+      </w:pPr>
+      <w:r>
+        <w:rPr>
+          <w:i w:val="off"/>
+          <w:iCs w:val="off"/>
+          <w:lang w:val="en-GB"/>
+        </w:rPr>
+        <w:t>Overcoming the inefficiency with our linear search (brute force) solution using big O</w:t>
+      </w:r>
+    </w:p>
+    <w:p>
+      <w:pPr>
+        <w:pStyle w:val="Normal"/>
+        <w:jc w:val="left"/>
+        <w:rPr/>
+      </w:pPr>
+      <w:r>
+        <w:rPr>
+          <w:lang w:val="en-GB"/>
+        </w:rPr>
+        <w:t xml:space="preserve">Currently </w:t>
+      </w:r>
+      <w:r>
+        <w:rPr>
+          <w:lang w:val="en-GB"/>
+        </w:rPr>
+        <w:t xml:space="preserve">we know that our list is sorted which we can use to our advantage. </w:t>
+      </w:r>
+      <w:r>
+        <w:rPr>
+          <w:lang w:val="en-GB"/>
+        </w:rPr>
+        <w:t>For example if our target was the card with the number 7, lets pick the middle card, if the card is 5 that means all the cards before 5 cannot be 7 since the list is sorted, resulting in half the list not even needing to be checked. We can now check the list after the middle card.</w:t>
+      </w:r>
+    </w:p>
+    <w:p>
+      <w:pPr>
+        <w:pStyle w:val="Normal"/>
+        <w:jc w:val="left"/>
+        <w:rPr/>
+      </w:pPr>
+      <w:r>
+        <w:rPr>
+          <w:lang w:val="en-GB"/>
+        </w:rPr>
+        <w:t xml:space="preserve">This algorithm is a </w:t>
+      </w:r>
+      <w:r>
+        <w:rPr>
+          <w:b/>
+          <w:bCs/>
+          <w:u w:val="single"/>
+          <w:lang w:val="en-GB"/>
+        </w:rPr>
+        <w:t>binary search.</w:t>
+      </w:r>
+    </w:p>
+    <w:p>
+      <w:pPr>
+        <w:pStyle w:val="Normal"/>
+        <w:jc w:val="left"/>
+        <w:rPr/>
+      </w:pPr>
+    </w:p>
+    <w:p>
+      <w:pPr>
+        <w:pStyle w:val="Normal"/>
+        <w:jc w:val="left"/>
+        <w:rPr/>
+      </w:pPr>
+      <w:r>
+        <w:rPr>
+          <w:lang w:val="en-GB"/>
+        </w:rPr>
+        <w:t>Stopped at  1 hour and 30 seconds</w:t>
+      </w:r>
     </w:p>
     <w:p>
       <w:pPr>
@@ -1264,8 +2629,8 @@
       </w:pPr>
     </w:p>
     <w:sectPr>
-      <w:headerReference w:type="default" r:id="rId16"/>
-      <w:footerReference w:type="default" r:id="rId17"/>
+      <w:headerReference w:type="default" r:id="rId51"/>
+      <w:footerReference w:type="default" r:id="rId52"/>
       <w:footnotePr/>
       <w:type w:val="nextPage"/>
       <w:pgSz w:w="11906" w:h="16838" w:orient="portrait"/>
@@ -2295,6 +3660,1040 @@
       </w:rPr>
     </w:lvl>
   </w:abstractNum>
+  <w:abstractNum w:abstractNumId="8">
+    <w:multiLevelType w:val="hybridMultilevel"/>
+    <w:lvl w:ilvl="0" w:tentative="0">
+      <w:start w:val="1"/>
+      <w:numFmt w:val="bullet"/>
+      <w:isLgl w:val="off"/>
+      <w:suff w:val="tab"/>
+      <w:lvlText w:val=""/>
+      <w:lvlJc w:val="left"/>
+      <w:pPr>
+        <w:ind w:left="720" w:hanging="360"/>
+      </w:pPr>
+      <w:rPr>
+        <w:rFonts w:ascii="Symbol" w:hAnsi="Symbol"/>
+      </w:rPr>
+    </w:lvl>
+    <w:lvl w:ilvl="1" w:tentative="1">
+      <w:start w:val="1"/>
+      <w:numFmt w:val="bullet"/>
+      <w:isLgl w:val="off"/>
+      <w:suff w:val="tab"/>
+      <w:lvlText w:val="o"/>
+      <w:lvlJc w:val="left"/>
+      <w:pPr>
+        <w:ind w:left="1440" w:hanging="360"/>
+      </w:pPr>
+      <w:rPr>
+        <w:rFonts w:ascii="Courier New" w:cs="Courier New" w:hAnsi="Courier New"/>
+      </w:rPr>
+    </w:lvl>
+    <w:lvl w:ilvl="2" w:tentative="1">
+      <w:start w:val="1"/>
+      <w:numFmt w:val="bullet"/>
+      <w:isLgl w:val="off"/>
+      <w:suff w:val="tab"/>
+      <w:lvlText w:val=""/>
+      <w:lvlJc w:val="left"/>
+      <w:pPr>
+        <w:ind w:left="2160" w:hanging="360"/>
+      </w:pPr>
+      <w:rPr>
+        <w:rFonts w:ascii="Wingdings" w:hAnsi="Wingdings"/>
+      </w:rPr>
+    </w:lvl>
+    <w:lvl w:ilvl="3" w:tentative="1">
+      <w:start w:val="1"/>
+      <w:numFmt w:val="bullet"/>
+      <w:isLgl w:val="off"/>
+      <w:suff w:val="tab"/>
+      <w:lvlText w:val=""/>
+      <w:lvlJc w:val="left"/>
+      <w:pPr>
+        <w:ind w:left="2880" w:hanging="360"/>
+      </w:pPr>
+      <w:rPr>
+        <w:rFonts w:ascii="Symbol" w:hAnsi="Symbol"/>
+      </w:rPr>
+    </w:lvl>
+    <w:lvl w:ilvl="4" w:tentative="1">
+      <w:start w:val="1"/>
+      <w:numFmt w:val="bullet"/>
+      <w:isLgl w:val="off"/>
+      <w:suff w:val="tab"/>
+      <w:lvlText w:val="o"/>
+      <w:lvlJc w:val="left"/>
+      <w:pPr>
+        <w:ind w:left="3600" w:hanging="360"/>
+      </w:pPr>
+      <w:rPr>
+        <w:rFonts w:ascii="Courier New" w:cs="Courier New" w:hAnsi="Courier New"/>
+      </w:rPr>
+    </w:lvl>
+    <w:lvl w:ilvl="5" w:tentative="1">
+      <w:start w:val="1"/>
+      <w:numFmt w:val="bullet"/>
+      <w:isLgl w:val="off"/>
+      <w:suff w:val="tab"/>
+      <w:lvlText w:val=""/>
+      <w:lvlJc w:val="left"/>
+      <w:pPr>
+        <w:ind w:left="4320" w:hanging="360"/>
+      </w:pPr>
+      <w:rPr>
+        <w:rFonts w:ascii="Wingdings" w:hAnsi="Wingdings"/>
+      </w:rPr>
+    </w:lvl>
+    <w:lvl w:ilvl="6" w:tentative="1">
+      <w:start w:val="1"/>
+      <w:numFmt w:val="bullet"/>
+      <w:isLgl w:val="off"/>
+      <w:suff w:val="tab"/>
+      <w:lvlText w:val=""/>
+      <w:lvlJc w:val="left"/>
+      <w:pPr>
+        <w:ind w:left="5040" w:hanging="360"/>
+      </w:pPr>
+      <w:rPr>
+        <w:rFonts w:ascii="Symbol" w:hAnsi="Symbol"/>
+      </w:rPr>
+    </w:lvl>
+    <w:lvl w:ilvl="7" w:tentative="1">
+      <w:start w:val="1"/>
+      <w:numFmt w:val="bullet"/>
+      <w:isLgl w:val="off"/>
+      <w:suff w:val="tab"/>
+      <w:lvlText w:val="o"/>
+      <w:lvlJc w:val="left"/>
+      <w:pPr>
+        <w:ind w:left="5760" w:hanging="360"/>
+      </w:pPr>
+      <w:rPr>
+        <w:rFonts w:ascii="Courier New" w:cs="Courier New" w:hAnsi="Courier New"/>
+      </w:rPr>
+    </w:lvl>
+    <w:lvl w:ilvl="8" w:tentative="1">
+      <w:start w:val="1"/>
+      <w:numFmt w:val="bullet"/>
+      <w:isLgl w:val="off"/>
+      <w:suff w:val="tab"/>
+      <w:lvlText w:val=""/>
+      <w:lvlJc w:val="left"/>
+      <w:pPr>
+        <w:ind w:left="6480" w:hanging="360"/>
+      </w:pPr>
+      <w:rPr>
+        <w:rFonts w:ascii="Wingdings" w:hAnsi="Wingdings"/>
+      </w:rPr>
+    </w:lvl>
+  </w:abstractNum>
+  <w:abstractNum w:abstractNumId="9">
+    <w:multiLevelType w:val="hybridMultilevel"/>
+    <w:lvl w:ilvl="0" w:tentative="0">
+      <w:start w:val="1"/>
+      <w:numFmt w:val="bullet"/>
+      <w:isLgl w:val="off"/>
+      <w:suff w:val="tab"/>
+      <w:lvlText w:val=""/>
+      <w:lvlJc w:val="left"/>
+      <w:pPr>
+        <w:ind w:left="720" w:hanging="360"/>
+      </w:pPr>
+      <w:rPr>
+        <w:rFonts w:ascii="Symbol" w:hAnsi="Symbol"/>
+      </w:rPr>
+    </w:lvl>
+    <w:lvl w:ilvl="1" w:tentative="1">
+      <w:start w:val="1"/>
+      <w:numFmt w:val="bullet"/>
+      <w:isLgl w:val="off"/>
+      <w:suff w:val="tab"/>
+      <w:lvlText w:val="o"/>
+      <w:lvlJc w:val="left"/>
+      <w:pPr>
+        <w:ind w:left="1440" w:hanging="360"/>
+      </w:pPr>
+      <w:rPr>
+        <w:rFonts w:ascii="Courier New" w:cs="Courier New" w:hAnsi="Courier New"/>
+      </w:rPr>
+    </w:lvl>
+    <w:lvl w:ilvl="2" w:tentative="1">
+      <w:start w:val="1"/>
+      <w:numFmt w:val="bullet"/>
+      <w:isLgl w:val="off"/>
+      <w:suff w:val="tab"/>
+      <w:lvlText w:val=""/>
+      <w:lvlJc w:val="left"/>
+      <w:pPr>
+        <w:ind w:left="2160" w:hanging="360"/>
+      </w:pPr>
+      <w:rPr>
+        <w:rFonts w:ascii="Wingdings" w:hAnsi="Wingdings"/>
+      </w:rPr>
+    </w:lvl>
+    <w:lvl w:ilvl="3" w:tentative="1">
+      <w:start w:val="1"/>
+      <w:numFmt w:val="bullet"/>
+      <w:isLgl w:val="off"/>
+      <w:suff w:val="tab"/>
+      <w:lvlText w:val=""/>
+      <w:lvlJc w:val="left"/>
+      <w:pPr>
+        <w:ind w:left="2880" w:hanging="360"/>
+      </w:pPr>
+      <w:rPr>
+        <w:rFonts w:ascii="Symbol" w:hAnsi="Symbol"/>
+      </w:rPr>
+    </w:lvl>
+    <w:lvl w:ilvl="4" w:tentative="1">
+      <w:start w:val="1"/>
+      <w:numFmt w:val="bullet"/>
+      <w:isLgl w:val="off"/>
+      <w:suff w:val="tab"/>
+      <w:lvlText w:val="o"/>
+      <w:lvlJc w:val="left"/>
+      <w:pPr>
+        <w:ind w:left="3600" w:hanging="360"/>
+      </w:pPr>
+      <w:rPr>
+        <w:rFonts w:ascii="Courier New" w:cs="Courier New" w:hAnsi="Courier New"/>
+      </w:rPr>
+    </w:lvl>
+    <w:lvl w:ilvl="5" w:tentative="1">
+      <w:start w:val="1"/>
+      <w:numFmt w:val="bullet"/>
+      <w:isLgl w:val="off"/>
+      <w:suff w:val="tab"/>
+      <w:lvlText w:val=""/>
+      <w:lvlJc w:val="left"/>
+      <w:pPr>
+        <w:ind w:left="4320" w:hanging="360"/>
+      </w:pPr>
+      <w:rPr>
+        <w:rFonts w:ascii="Wingdings" w:hAnsi="Wingdings"/>
+      </w:rPr>
+    </w:lvl>
+    <w:lvl w:ilvl="6" w:tentative="1">
+      <w:start w:val="1"/>
+      <w:numFmt w:val="bullet"/>
+      <w:isLgl w:val="off"/>
+      <w:suff w:val="tab"/>
+      <w:lvlText w:val=""/>
+      <w:lvlJc w:val="left"/>
+      <w:pPr>
+        <w:ind w:left="5040" w:hanging="360"/>
+      </w:pPr>
+      <w:rPr>
+        <w:rFonts w:ascii="Symbol" w:hAnsi="Symbol"/>
+      </w:rPr>
+    </w:lvl>
+    <w:lvl w:ilvl="7" w:tentative="1">
+      <w:start w:val="1"/>
+      <w:numFmt w:val="bullet"/>
+      <w:isLgl w:val="off"/>
+      <w:suff w:val="tab"/>
+      <w:lvlText w:val="o"/>
+      <w:lvlJc w:val="left"/>
+      <w:pPr>
+        <w:ind w:left="5760" w:hanging="360"/>
+      </w:pPr>
+      <w:rPr>
+        <w:rFonts w:ascii="Courier New" w:cs="Courier New" w:hAnsi="Courier New"/>
+      </w:rPr>
+    </w:lvl>
+    <w:lvl w:ilvl="8" w:tentative="1">
+      <w:start w:val="1"/>
+      <w:numFmt w:val="bullet"/>
+      <w:isLgl w:val="off"/>
+      <w:suff w:val="tab"/>
+      <w:lvlText w:val=""/>
+      <w:lvlJc w:val="left"/>
+      <w:pPr>
+        <w:ind w:left="6480" w:hanging="360"/>
+      </w:pPr>
+      <w:rPr>
+        <w:rFonts w:ascii="Wingdings" w:hAnsi="Wingdings"/>
+      </w:rPr>
+    </w:lvl>
+  </w:abstractNum>
+  <w:abstractNum w:abstractNumId="10">
+    <w:multiLevelType w:val="hybridMultilevel"/>
+    <w:lvl w:ilvl="0" w:tentative="0">
+      <w:start w:val="1"/>
+      <w:numFmt w:val="bullet"/>
+      <w:isLgl w:val="off"/>
+      <w:suff w:val="tab"/>
+      <w:lvlText w:val=""/>
+      <w:lvlJc w:val="left"/>
+      <w:pPr>
+        <w:ind w:left="720" w:hanging="360"/>
+      </w:pPr>
+      <w:rPr>
+        <w:rFonts w:ascii="Symbol" w:hAnsi="Symbol"/>
+      </w:rPr>
+    </w:lvl>
+    <w:lvl w:ilvl="1" w:tentative="1">
+      <w:start w:val="1"/>
+      <w:numFmt w:val="bullet"/>
+      <w:isLgl w:val="off"/>
+      <w:suff w:val="tab"/>
+      <w:lvlText w:val="o"/>
+      <w:lvlJc w:val="left"/>
+      <w:pPr>
+        <w:ind w:left="1440" w:hanging="360"/>
+      </w:pPr>
+      <w:rPr>
+        <w:rFonts w:ascii="Courier New" w:cs="Courier New" w:hAnsi="Courier New"/>
+      </w:rPr>
+    </w:lvl>
+    <w:lvl w:ilvl="2" w:tentative="1">
+      <w:start w:val="1"/>
+      <w:numFmt w:val="bullet"/>
+      <w:isLgl w:val="off"/>
+      <w:suff w:val="tab"/>
+      <w:lvlText w:val=""/>
+      <w:lvlJc w:val="left"/>
+      <w:pPr>
+        <w:ind w:left="2160" w:hanging="360"/>
+      </w:pPr>
+      <w:rPr>
+        <w:rFonts w:ascii="Wingdings" w:hAnsi="Wingdings"/>
+      </w:rPr>
+    </w:lvl>
+    <w:lvl w:ilvl="3" w:tentative="1">
+      <w:start w:val="1"/>
+      <w:numFmt w:val="bullet"/>
+      <w:isLgl w:val="off"/>
+      <w:suff w:val="tab"/>
+      <w:lvlText w:val=""/>
+      <w:lvlJc w:val="left"/>
+      <w:pPr>
+        <w:ind w:left="2880" w:hanging="360"/>
+      </w:pPr>
+      <w:rPr>
+        <w:rFonts w:ascii="Symbol" w:hAnsi="Symbol"/>
+      </w:rPr>
+    </w:lvl>
+    <w:lvl w:ilvl="4" w:tentative="1">
+      <w:start w:val="1"/>
+      <w:numFmt w:val="bullet"/>
+      <w:isLgl w:val="off"/>
+      <w:suff w:val="tab"/>
+      <w:lvlText w:val="o"/>
+      <w:lvlJc w:val="left"/>
+      <w:pPr>
+        <w:ind w:left="3600" w:hanging="360"/>
+      </w:pPr>
+      <w:rPr>
+        <w:rFonts w:ascii="Courier New" w:cs="Courier New" w:hAnsi="Courier New"/>
+      </w:rPr>
+    </w:lvl>
+    <w:lvl w:ilvl="5" w:tentative="1">
+      <w:start w:val="1"/>
+      <w:numFmt w:val="bullet"/>
+      <w:isLgl w:val="off"/>
+      <w:suff w:val="tab"/>
+      <w:lvlText w:val=""/>
+      <w:lvlJc w:val="left"/>
+      <w:pPr>
+        <w:ind w:left="4320" w:hanging="360"/>
+      </w:pPr>
+      <w:rPr>
+        <w:rFonts w:ascii="Wingdings" w:hAnsi="Wingdings"/>
+      </w:rPr>
+    </w:lvl>
+    <w:lvl w:ilvl="6" w:tentative="1">
+      <w:start w:val="1"/>
+      <w:numFmt w:val="bullet"/>
+      <w:isLgl w:val="off"/>
+      <w:suff w:val="tab"/>
+      <w:lvlText w:val=""/>
+      <w:lvlJc w:val="left"/>
+      <w:pPr>
+        <w:ind w:left="5040" w:hanging="360"/>
+      </w:pPr>
+      <w:rPr>
+        <w:rFonts w:ascii="Symbol" w:hAnsi="Symbol"/>
+      </w:rPr>
+    </w:lvl>
+    <w:lvl w:ilvl="7" w:tentative="1">
+      <w:start w:val="1"/>
+      <w:numFmt w:val="bullet"/>
+      <w:isLgl w:val="off"/>
+      <w:suff w:val="tab"/>
+      <w:lvlText w:val="o"/>
+      <w:lvlJc w:val="left"/>
+      <w:pPr>
+        <w:ind w:left="5760" w:hanging="360"/>
+      </w:pPr>
+      <w:rPr>
+        <w:rFonts w:ascii="Courier New" w:cs="Courier New" w:hAnsi="Courier New"/>
+      </w:rPr>
+    </w:lvl>
+    <w:lvl w:ilvl="8" w:tentative="1">
+      <w:start w:val="1"/>
+      <w:numFmt w:val="bullet"/>
+      <w:isLgl w:val="off"/>
+      <w:suff w:val="tab"/>
+      <w:lvlText w:val=""/>
+      <w:lvlJc w:val="left"/>
+      <w:pPr>
+        <w:ind w:left="6480" w:hanging="360"/>
+      </w:pPr>
+      <w:rPr>
+        <w:rFonts w:ascii="Wingdings" w:hAnsi="Wingdings"/>
+      </w:rPr>
+    </w:lvl>
+  </w:abstractNum>
+  <w:abstractNum w:abstractNumId="11">
+    <w:multiLevelType w:val="hybridMultilevel"/>
+    <w:lvl w:ilvl="0" w:tentative="0">
+      <w:start w:val="1"/>
+      <w:numFmt w:val="bullet"/>
+      <w:isLgl w:val="off"/>
+      <w:suff w:val="tab"/>
+      <w:lvlText w:val=""/>
+      <w:lvlJc w:val="left"/>
+      <w:pPr>
+        <w:ind w:left="720" w:hanging="360"/>
+      </w:pPr>
+      <w:rPr>
+        <w:rFonts w:ascii="Symbol" w:hAnsi="Symbol"/>
+      </w:rPr>
+    </w:lvl>
+    <w:lvl w:ilvl="1" w:tentative="1">
+      <w:start w:val="1"/>
+      <w:numFmt w:val="bullet"/>
+      <w:isLgl w:val="off"/>
+      <w:suff w:val="tab"/>
+      <w:lvlText w:val="o"/>
+      <w:lvlJc w:val="left"/>
+      <w:pPr>
+        <w:ind w:left="1440" w:hanging="360"/>
+      </w:pPr>
+      <w:rPr>
+        <w:rFonts w:ascii="Courier New" w:cs="Courier New" w:hAnsi="Courier New"/>
+      </w:rPr>
+    </w:lvl>
+    <w:lvl w:ilvl="2" w:tentative="1">
+      <w:start w:val="1"/>
+      <w:numFmt w:val="bullet"/>
+      <w:isLgl w:val="off"/>
+      <w:suff w:val="tab"/>
+      <w:lvlText w:val=""/>
+      <w:lvlJc w:val="left"/>
+      <w:pPr>
+        <w:ind w:left="2160" w:hanging="360"/>
+      </w:pPr>
+      <w:rPr>
+        <w:rFonts w:ascii="Wingdings" w:hAnsi="Wingdings"/>
+      </w:rPr>
+    </w:lvl>
+    <w:lvl w:ilvl="3" w:tentative="1">
+      <w:start w:val="1"/>
+      <w:numFmt w:val="bullet"/>
+      <w:isLgl w:val="off"/>
+      <w:suff w:val="tab"/>
+      <w:lvlText w:val=""/>
+      <w:lvlJc w:val="left"/>
+      <w:pPr>
+        <w:ind w:left="2880" w:hanging="360"/>
+      </w:pPr>
+      <w:rPr>
+        <w:rFonts w:ascii="Symbol" w:hAnsi="Symbol"/>
+      </w:rPr>
+    </w:lvl>
+    <w:lvl w:ilvl="4" w:tentative="1">
+      <w:start w:val="1"/>
+      <w:numFmt w:val="bullet"/>
+      <w:isLgl w:val="off"/>
+      <w:suff w:val="tab"/>
+      <w:lvlText w:val="o"/>
+      <w:lvlJc w:val="left"/>
+      <w:pPr>
+        <w:ind w:left="3600" w:hanging="360"/>
+      </w:pPr>
+      <w:rPr>
+        <w:rFonts w:ascii="Courier New" w:cs="Courier New" w:hAnsi="Courier New"/>
+      </w:rPr>
+    </w:lvl>
+    <w:lvl w:ilvl="5" w:tentative="1">
+      <w:start w:val="1"/>
+      <w:numFmt w:val="bullet"/>
+      <w:isLgl w:val="off"/>
+      <w:suff w:val="tab"/>
+      <w:lvlText w:val=""/>
+      <w:lvlJc w:val="left"/>
+      <w:pPr>
+        <w:ind w:left="4320" w:hanging="360"/>
+      </w:pPr>
+      <w:rPr>
+        <w:rFonts w:ascii="Wingdings" w:hAnsi="Wingdings"/>
+      </w:rPr>
+    </w:lvl>
+    <w:lvl w:ilvl="6" w:tentative="1">
+      <w:start w:val="1"/>
+      <w:numFmt w:val="bullet"/>
+      <w:isLgl w:val="off"/>
+      <w:suff w:val="tab"/>
+      <w:lvlText w:val=""/>
+      <w:lvlJc w:val="left"/>
+      <w:pPr>
+        <w:ind w:left="5040" w:hanging="360"/>
+      </w:pPr>
+      <w:rPr>
+        <w:rFonts w:ascii="Symbol" w:hAnsi="Symbol"/>
+      </w:rPr>
+    </w:lvl>
+    <w:lvl w:ilvl="7" w:tentative="1">
+      <w:start w:val="1"/>
+      <w:numFmt w:val="bullet"/>
+      <w:isLgl w:val="off"/>
+      <w:suff w:val="tab"/>
+      <w:lvlText w:val="o"/>
+      <w:lvlJc w:val="left"/>
+      <w:pPr>
+        <w:ind w:left="5760" w:hanging="360"/>
+      </w:pPr>
+      <w:rPr>
+        <w:rFonts w:ascii="Courier New" w:cs="Courier New" w:hAnsi="Courier New"/>
+      </w:rPr>
+    </w:lvl>
+    <w:lvl w:ilvl="8" w:tentative="1">
+      <w:start w:val="1"/>
+      <w:numFmt w:val="bullet"/>
+      <w:isLgl w:val="off"/>
+      <w:suff w:val="tab"/>
+      <w:lvlText w:val=""/>
+      <w:lvlJc w:val="left"/>
+      <w:pPr>
+        <w:ind w:left="6480" w:hanging="360"/>
+      </w:pPr>
+      <w:rPr>
+        <w:rFonts w:ascii="Wingdings" w:hAnsi="Wingdings"/>
+      </w:rPr>
+    </w:lvl>
+  </w:abstractNum>
+  <w:abstractNum w:abstractNumId="12"/>
+  <w:abstractNum w:abstractNumId="13">
+    <w:multiLevelType w:val="hybridMultilevel"/>
+    <w:lvl w:ilvl="0" w:tentative="0">
+      <w:start w:val="1"/>
+      <w:numFmt w:val="bullet"/>
+      <w:isLgl w:val="off"/>
+      <w:suff w:val="tab"/>
+      <w:lvlText w:val=""/>
+      <w:lvlJc w:val="left"/>
+      <w:pPr>
+        <w:ind w:left="720" w:hanging="360"/>
+      </w:pPr>
+      <w:rPr>
+        <w:rFonts w:ascii="Symbol" w:hAnsi="Symbol"/>
+      </w:rPr>
+    </w:lvl>
+    <w:lvl w:ilvl="1" w:tentative="1">
+      <w:start w:val="1"/>
+      <w:numFmt w:val="bullet"/>
+      <w:isLgl w:val="off"/>
+      <w:suff w:val="tab"/>
+      <w:lvlText w:val="o"/>
+      <w:lvlJc w:val="left"/>
+      <w:pPr>
+        <w:ind w:left="1440" w:hanging="360"/>
+      </w:pPr>
+      <w:rPr>
+        <w:rFonts w:ascii="Courier New" w:cs="Courier New" w:hAnsi="Courier New"/>
+      </w:rPr>
+    </w:lvl>
+    <w:lvl w:ilvl="2" w:tentative="1">
+      <w:start w:val="1"/>
+      <w:numFmt w:val="bullet"/>
+      <w:isLgl w:val="off"/>
+      <w:suff w:val="tab"/>
+      <w:lvlText w:val=""/>
+      <w:lvlJc w:val="left"/>
+      <w:pPr>
+        <w:ind w:left="2160" w:hanging="360"/>
+      </w:pPr>
+      <w:rPr>
+        <w:rFonts w:ascii="Wingdings" w:hAnsi="Wingdings"/>
+      </w:rPr>
+    </w:lvl>
+    <w:lvl w:ilvl="3" w:tentative="1">
+      <w:start w:val="1"/>
+      <w:numFmt w:val="bullet"/>
+      <w:isLgl w:val="off"/>
+      <w:suff w:val="tab"/>
+      <w:lvlText w:val=""/>
+      <w:lvlJc w:val="left"/>
+      <w:pPr>
+        <w:ind w:left="2880" w:hanging="360"/>
+      </w:pPr>
+      <w:rPr>
+        <w:rFonts w:ascii="Symbol" w:hAnsi="Symbol"/>
+      </w:rPr>
+    </w:lvl>
+    <w:lvl w:ilvl="4" w:tentative="1">
+      <w:start w:val="1"/>
+      <w:numFmt w:val="bullet"/>
+      <w:isLgl w:val="off"/>
+      <w:suff w:val="tab"/>
+      <w:lvlText w:val="o"/>
+      <w:lvlJc w:val="left"/>
+      <w:pPr>
+        <w:ind w:left="3600" w:hanging="360"/>
+      </w:pPr>
+      <w:rPr>
+        <w:rFonts w:ascii="Courier New" w:cs="Courier New" w:hAnsi="Courier New"/>
+      </w:rPr>
+    </w:lvl>
+    <w:lvl w:ilvl="5" w:tentative="1">
+      <w:start w:val="1"/>
+      <w:numFmt w:val="bullet"/>
+      <w:isLgl w:val="off"/>
+      <w:suff w:val="tab"/>
+      <w:lvlText w:val=""/>
+      <w:lvlJc w:val="left"/>
+      <w:pPr>
+        <w:ind w:left="4320" w:hanging="360"/>
+      </w:pPr>
+      <w:rPr>
+        <w:rFonts w:ascii="Wingdings" w:hAnsi="Wingdings"/>
+      </w:rPr>
+    </w:lvl>
+    <w:lvl w:ilvl="6" w:tentative="1">
+      <w:start w:val="1"/>
+      <w:numFmt w:val="bullet"/>
+      <w:isLgl w:val="off"/>
+      <w:suff w:val="tab"/>
+      <w:lvlText w:val=""/>
+      <w:lvlJc w:val="left"/>
+      <w:pPr>
+        <w:ind w:left="5040" w:hanging="360"/>
+      </w:pPr>
+      <w:rPr>
+        <w:rFonts w:ascii="Symbol" w:hAnsi="Symbol"/>
+      </w:rPr>
+    </w:lvl>
+    <w:lvl w:ilvl="7" w:tentative="1">
+      <w:start w:val="1"/>
+      <w:numFmt w:val="bullet"/>
+      <w:isLgl w:val="off"/>
+      <w:suff w:val="tab"/>
+      <w:lvlText w:val="o"/>
+      <w:lvlJc w:val="left"/>
+      <w:pPr>
+        <w:ind w:left="5760" w:hanging="360"/>
+      </w:pPr>
+      <w:rPr>
+        <w:rFonts w:ascii="Courier New" w:cs="Courier New" w:hAnsi="Courier New"/>
+      </w:rPr>
+    </w:lvl>
+    <w:lvl w:ilvl="8" w:tentative="1">
+      <w:start w:val="1"/>
+      <w:numFmt w:val="bullet"/>
+      <w:isLgl w:val="off"/>
+      <w:suff w:val="tab"/>
+      <w:lvlText w:val=""/>
+      <w:lvlJc w:val="left"/>
+      <w:pPr>
+        <w:ind w:left="6480" w:hanging="360"/>
+      </w:pPr>
+      <w:rPr>
+        <w:rFonts w:ascii="Wingdings" w:hAnsi="Wingdings"/>
+      </w:rPr>
+    </w:lvl>
+  </w:abstractNum>
+  <w:abstractNum w:abstractNumId="14">
+    <w:multiLevelType w:val="hybridMultilevel"/>
+    <w:lvl w:ilvl="0" w:tentative="0">
+      <w:start w:val="1"/>
+      <w:numFmt w:val="bullet"/>
+      <w:isLgl w:val="off"/>
+      <w:suff w:val="tab"/>
+      <w:lvlText w:val=""/>
+      <w:lvlJc w:val="left"/>
+      <w:pPr>
+        <w:ind w:left="720" w:hanging="360"/>
+      </w:pPr>
+      <w:rPr>
+        <w:rFonts w:ascii="Symbol" w:hAnsi="Symbol"/>
+      </w:rPr>
+    </w:lvl>
+    <w:lvl w:ilvl="1" w:tentative="1">
+      <w:start w:val="1"/>
+      <w:numFmt w:val="bullet"/>
+      <w:isLgl w:val="off"/>
+      <w:suff w:val="tab"/>
+      <w:lvlText w:val="o"/>
+      <w:lvlJc w:val="left"/>
+      <w:pPr>
+        <w:ind w:left="1440" w:hanging="360"/>
+      </w:pPr>
+      <w:rPr>
+        <w:rFonts w:ascii="Courier New" w:cs="Courier New" w:hAnsi="Courier New"/>
+      </w:rPr>
+    </w:lvl>
+    <w:lvl w:ilvl="2" w:tentative="1">
+      <w:start w:val="1"/>
+      <w:numFmt w:val="bullet"/>
+      <w:isLgl w:val="off"/>
+      <w:suff w:val="tab"/>
+      <w:lvlText w:val=""/>
+      <w:lvlJc w:val="left"/>
+      <w:pPr>
+        <w:ind w:left="2160" w:hanging="360"/>
+      </w:pPr>
+      <w:rPr>
+        <w:rFonts w:ascii="Wingdings" w:hAnsi="Wingdings"/>
+      </w:rPr>
+    </w:lvl>
+    <w:lvl w:ilvl="3" w:tentative="1">
+      <w:start w:val="1"/>
+      <w:numFmt w:val="bullet"/>
+      <w:isLgl w:val="off"/>
+      <w:suff w:val="tab"/>
+      <w:lvlText w:val=""/>
+      <w:lvlJc w:val="left"/>
+      <w:pPr>
+        <w:ind w:left="2880" w:hanging="360"/>
+      </w:pPr>
+      <w:rPr>
+        <w:rFonts w:ascii="Symbol" w:hAnsi="Symbol"/>
+      </w:rPr>
+    </w:lvl>
+    <w:lvl w:ilvl="4" w:tentative="1">
+      <w:start w:val="1"/>
+      <w:numFmt w:val="bullet"/>
+      <w:isLgl w:val="off"/>
+      <w:suff w:val="tab"/>
+      <w:lvlText w:val="o"/>
+      <w:lvlJc w:val="left"/>
+      <w:pPr>
+        <w:ind w:left="3600" w:hanging="360"/>
+      </w:pPr>
+      <w:rPr>
+        <w:rFonts w:ascii="Courier New" w:cs="Courier New" w:hAnsi="Courier New"/>
+      </w:rPr>
+    </w:lvl>
+    <w:lvl w:ilvl="5" w:tentative="1">
+      <w:start w:val="1"/>
+      <w:numFmt w:val="bullet"/>
+      <w:isLgl w:val="off"/>
+      <w:suff w:val="tab"/>
+      <w:lvlText w:val=""/>
+      <w:lvlJc w:val="left"/>
+      <w:pPr>
+        <w:ind w:left="4320" w:hanging="360"/>
+      </w:pPr>
+      <w:rPr>
+        <w:rFonts w:ascii="Wingdings" w:hAnsi="Wingdings"/>
+      </w:rPr>
+    </w:lvl>
+    <w:lvl w:ilvl="6" w:tentative="1">
+      <w:start w:val="1"/>
+      <w:numFmt w:val="bullet"/>
+      <w:isLgl w:val="off"/>
+      <w:suff w:val="tab"/>
+      <w:lvlText w:val=""/>
+      <w:lvlJc w:val="left"/>
+      <w:pPr>
+        <w:ind w:left="5040" w:hanging="360"/>
+      </w:pPr>
+      <w:rPr>
+        <w:rFonts w:ascii="Symbol" w:hAnsi="Symbol"/>
+      </w:rPr>
+    </w:lvl>
+    <w:lvl w:ilvl="7" w:tentative="1">
+      <w:start w:val="1"/>
+      <w:numFmt w:val="bullet"/>
+      <w:isLgl w:val="off"/>
+      <w:suff w:val="tab"/>
+      <w:lvlText w:val="o"/>
+      <w:lvlJc w:val="left"/>
+      <w:pPr>
+        <w:ind w:left="5760" w:hanging="360"/>
+      </w:pPr>
+      <w:rPr>
+        <w:rFonts w:ascii="Courier New" w:cs="Courier New" w:hAnsi="Courier New"/>
+      </w:rPr>
+    </w:lvl>
+    <w:lvl w:ilvl="8" w:tentative="1">
+      <w:start w:val="1"/>
+      <w:numFmt w:val="bullet"/>
+      <w:isLgl w:val="off"/>
+      <w:suff w:val="tab"/>
+      <w:lvlText w:val=""/>
+      <w:lvlJc w:val="left"/>
+      <w:pPr>
+        <w:ind w:left="6480" w:hanging="360"/>
+      </w:pPr>
+      <w:rPr>
+        <w:rFonts w:ascii="Wingdings" w:hAnsi="Wingdings"/>
+      </w:rPr>
+    </w:lvl>
+  </w:abstractNum>
+  <w:abstractNum w:abstractNumId="15"/>
+  <w:abstractNum w:abstractNumId="16">
+    <w:multiLevelType w:val="hybridMultilevel"/>
+    <w:lvl w:ilvl="0" w:tentative="0">
+      <w:start w:val="1"/>
+      <w:numFmt w:val="bullet"/>
+      <w:isLgl w:val="off"/>
+      <w:suff w:val="tab"/>
+      <w:lvlText w:val=""/>
+      <w:lvlJc w:val="left"/>
+      <w:pPr>
+        <w:ind w:left="720" w:hanging="360"/>
+      </w:pPr>
+      <w:rPr>
+        <w:rFonts w:ascii="Symbol" w:hAnsi="Symbol"/>
+      </w:rPr>
+    </w:lvl>
+    <w:lvl w:ilvl="1" w:tentative="1">
+      <w:start w:val="1"/>
+      <w:numFmt w:val="bullet"/>
+      <w:isLgl w:val="off"/>
+      <w:suff w:val="tab"/>
+      <w:lvlText w:val="o"/>
+      <w:lvlJc w:val="left"/>
+      <w:pPr>
+        <w:ind w:left="1440" w:hanging="360"/>
+      </w:pPr>
+      <w:rPr>
+        <w:rFonts w:ascii="Courier New" w:cs="Courier New" w:hAnsi="Courier New"/>
+      </w:rPr>
+    </w:lvl>
+    <w:lvl w:ilvl="2" w:tentative="1">
+      <w:start w:val="1"/>
+      <w:numFmt w:val="bullet"/>
+      <w:isLgl w:val="off"/>
+      <w:suff w:val="tab"/>
+      <w:lvlText w:val=""/>
+      <w:lvlJc w:val="left"/>
+      <w:pPr>
+        <w:ind w:left="2160" w:hanging="360"/>
+      </w:pPr>
+      <w:rPr>
+        <w:rFonts w:ascii="Wingdings" w:hAnsi="Wingdings"/>
+      </w:rPr>
+    </w:lvl>
+    <w:lvl w:ilvl="3" w:tentative="1">
+      <w:start w:val="1"/>
+      <w:numFmt w:val="bullet"/>
+      <w:isLgl w:val="off"/>
+      <w:suff w:val="tab"/>
+      <w:lvlText w:val=""/>
+      <w:lvlJc w:val="left"/>
+      <w:pPr>
+        <w:ind w:left="2880" w:hanging="360"/>
+      </w:pPr>
+      <w:rPr>
+        <w:rFonts w:ascii="Symbol" w:hAnsi="Symbol"/>
+      </w:rPr>
+    </w:lvl>
+    <w:lvl w:ilvl="4" w:tentative="1">
+      <w:start w:val="1"/>
+      <w:numFmt w:val="bullet"/>
+      <w:isLgl w:val="off"/>
+      <w:suff w:val="tab"/>
+      <w:lvlText w:val="o"/>
+      <w:lvlJc w:val="left"/>
+      <w:pPr>
+        <w:ind w:left="3600" w:hanging="360"/>
+      </w:pPr>
+      <w:rPr>
+        <w:rFonts w:ascii="Courier New" w:cs="Courier New" w:hAnsi="Courier New"/>
+      </w:rPr>
+    </w:lvl>
+    <w:lvl w:ilvl="5" w:tentative="1">
+      <w:start w:val="1"/>
+      <w:numFmt w:val="bullet"/>
+      <w:isLgl w:val="off"/>
+      <w:suff w:val="tab"/>
+      <w:lvlText w:val=""/>
+      <w:lvlJc w:val="left"/>
+      <w:pPr>
+        <w:ind w:left="4320" w:hanging="360"/>
+      </w:pPr>
+      <w:rPr>
+        <w:rFonts w:ascii="Wingdings" w:hAnsi="Wingdings"/>
+      </w:rPr>
+    </w:lvl>
+    <w:lvl w:ilvl="6" w:tentative="1">
+      <w:start w:val="1"/>
+      <w:numFmt w:val="bullet"/>
+      <w:isLgl w:val="off"/>
+      <w:suff w:val="tab"/>
+      <w:lvlText w:val=""/>
+      <w:lvlJc w:val="left"/>
+      <w:pPr>
+        <w:ind w:left="5040" w:hanging="360"/>
+      </w:pPr>
+      <w:rPr>
+        <w:rFonts w:ascii="Symbol" w:hAnsi="Symbol"/>
+      </w:rPr>
+    </w:lvl>
+    <w:lvl w:ilvl="7" w:tentative="1">
+      <w:start w:val="1"/>
+      <w:numFmt w:val="bullet"/>
+      <w:isLgl w:val="off"/>
+      <w:suff w:val="tab"/>
+      <w:lvlText w:val="o"/>
+      <w:lvlJc w:val="left"/>
+      <w:pPr>
+        <w:ind w:left="5760" w:hanging="360"/>
+      </w:pPr>
+      <w:rPr>
+        <w:rFonts w:ascii="Courier New" w:cs="Courier New" w:hAnsi="Courier New"/>
+      </w:rPr>
+    </w:lvl>
+    <w:lvl w:ilvl="8" w:tentative="1">
+      <w:start w:val="1"/>
+      <w:numFmt w:val="bullet"/>
+      <w:isLgl w:val="off"/>
+      <w:suff w:val="tab"/>
+      <w:lvlText w:val=""/>
+      <w:lvlJc w:val="left"/>
+      <w:pPr>
+        <w:ind w:left="6480" w:hanging="360"/>
+      </w:pPr>
+      <w:rPr>
+        <w:rFonts w:ascii="Wingdings" w:hAnsi="Wingdings"/>
+      </w:rPr>
+    </w:lvl>
+  </w:abstractNum>
+  <w:abstractNum w:abstractNumId="17">
+    <w:multiLevelType w:val="hybridMultilevel"/>
+    <w:lvl w:ilvl="0" w:tentative="0">
+      <w:start w:val="1"/>
+      <w:numFmt w:val="bullet"/>
+      <w:isLgl w:val="off"/>
+      <w:suff w:val="tab"/>
+      <w:lvlText w:val=""/>
+      <w:lvlJc w:val="left"/>
+      <w:pPr>
+        <w:ind w:left="720" w:hanging="360"/>
+      </w:pPr>
+      <w:rPr>
+        <w:rFonts w:ascii="Symbol" w:hAnsi="Symbol"/>
+      </w:rPr>
+    </w:lvl>
+    <w:lvl w:ilvl="1" w:tentative="1">
+      <w:start w:val="1"/>
+      <w:numFmt w:val="bullet"/>
+      <w:isLgl w:val="off"/>
+      <w:suff w:val="tab"/>
+      <w:lvlText w:val="o"/>
+      <w:lvlJc w:val="left"/>
+      <w:pPr>
+        <w:ind w:left="1440" w:hanging="360"/>
+      </w:pPr>
+      <w:rPr>
+        <w:rFonts w:ascii="Courier New" w:cs="Courier New" w:hAnsi="Courier New"/>
+      </w:rPr>
+    </w:lvl>
+    <w:lvl w:ilvl="2" w:tentative="1">
+      <w:start w:val="1"/>
+      <w:numFmt w:val="bullet"/>
+      <w:isLgl w:val="off"/>
+      <w:suff w:val="tab"/>
+      <w:lvlText w:val=""/>
+      <w:lvlJc w:val="left"/>
+      <w:pPr>
+        <w:ind w:left="2160" w:hanging="360"/>
+      </w:pPr>
+      <w:rPr>
+        <w:rFonts w:ascii="Wingdings" w:hAnsi="Wingdings"/>
+      </w:rPr>
+    </w:lvl>
+    <w:lvl w:ilvl="3" w:tentative="1">
+      <w:start w:val="1"/>
+      <w:numFmt w:val="bullet"/>
+      <w:isLgl w:val="off"/>
+      <w:suff w:val="tab"/>
+      <w:lvlText w:val=""/>
+      <w:lvlJc w:val="left"/>
+      <w:pPr>
+        <w:ind w:left="2880" w:hanging="360"/>
+      </w:pPr>
+      <w:rPr>
+        <w:rFonts w:ascii="Symbol" w:hAnsi="Symbol"/>
+      </w:rPr>
+    </w:lvl>
+    <w:lvl w:ilvl="4" w:tentative="1">
+      <w:start w:val="1"/>
+      <w:numFmt w:val="bullet"/>
+      <w:isLgl w:val="off"/>
+      <w:suff w:val="tab"/>
+      <w:lvlText w:val="o"/>
+      <w:lvlJc w:val="left"/>
+      <w:pPr>
+        <w:ind w:left="3600" w:hanging="360"/>
+      </w:pPr>
+      <w:rPr>
+        <w:rFonts w:ascii="Courier New" w:cs="Courier New" w:hAnsi="Courier New"/>
+      </w:rPr>
+    </w:lvl>
+    <w:lvl w:ilvl="5" w:tentative="1">
+      <w:start w:val="1"/>
+      <w:numFmt w:val="bullet"/>
+      <w:isLgl w:val="off"/>
+      <w:suff w:val="tab"/>
+      <w:lvlText w:val=""/>
+      <w:lvlJc w:val="left"/>
+      <w:pPr>
+        <w:ind w:left="4320" w:hanging="360"/>
+      </w:pPr>
+      <w:rPr>
+        <w:rFonts w:ascii="Wingdings" w:hAnsi="Wingdings"/>
+      </w:rPr>
+    </w:lvl>
+    <w:lvl w:ilvl="6" w:tentative="1">
+      <w:start w:val="1"/>
+      <w:numFmt w:val="bullet"/>
+      <w:isLgl w:val="off"/>
+      <w:suff w:val="tab"/>
+      <w:lvlText w:val=""/>
+      <w:lvlJc w:val="left"/>
+      <w:pPr>
+        <w:ind w:left="5040" w:hanging="360"/>
+      </w:pPr>
+      <w:rPr>
+        <w:rFonts w:ascii="Symbol" w:hAnsi="Symbol"/>
+      </w:rPr>
+    </w:lvl>
+    <w:lvl w:ilvl="7" w:tentative="1">
+      <w:start w:val="1"/>
+      <w:numFmt w:val="bullet"/>
+      <w:isLgl w:val="off"/>
+      <w:suff w:val="tab"/>
+      <w:lvlText w:val="o"/>
+      <w:lvlJc w:val="left"/>
+      <w:pPr>
+        <w:ind w:left="5760" w:hanging="360"/>
+      </w:pPr>
+      <w:rPr>
+        <w:rFonts w:ascii="Courier New" w:cs="Courier New" w:hAnsi="Courier New"/>
+      </w:rPr>
+    </w:lvl>
+    <w:lvl w:ilvl="8" w:tentative="1">
+      <w:start w:val="1"/>
+      <w:numFmt w:val="bullet"/>
+      <w:isLgl w:val="off"/>
+      <w:suff w:val="tab"/>
+      <w:lvlText w:val=""/>
+      <w:lvlJc w:val="left"/>
+      <w:pPr>
+        <w:ind w:left="6480" w:hanging="360"/>
+      </w:pPr>
+      <w:rPr>
+        <w:rFonts w:ascii="Wingdings" w:hAnsi="Wingdings"/>
+      </w:rPr>
+    </w:lvl>
+  </w:abstractNum>
   <w:num w:numId="1">
     <w:abstractNumId w:val="0"/>
   </w:num>
@@ -2318,6 +4717,52 @@
   </w:num>
   <w:num w:numId="8">
     <w:abstractNumId w:val="7"/>
+  </w:num>
+  <w:num w:numId="9">
+    <w:abstractNumId w:val="8"/>
+  </w:num>
+  <w:num w:numId="10">
+    <w:abstractNumId w:val="9"/>
+  </w:num>
+  <w:num w:numId="11">
+    <w:abstractNumId w:val="10"/>
+  </w:num>
+  <w:num w:numId="12">
+    <w:abstractNumId w:val="11"/>
+  </w:num>
+  <w:num w:numId="13">
+    <w:abstractNumId w:val="12"/>
+    <w:lvlOverride w:ilvl="0">
+      <w:lvl w:ilvl="0" w:tentative="1">
+        <w:numFmt w:val="bullet"/>
+        <w:suff w:val="tab"/>
+        <w:lvlText w:val="·"/>
+        <w:rPr/>
+      </w:lvl>
+    </w:lvlOverride>
+  </w:num>
+  <w:num w:numId="14">
+    <w:abstractNumId w:val="13"/>
+  </w:num>
+  <w:num w:numId="15">
+    <w:abstractNumId w:val="14"/>
+  </w:num>
+  <w:num w:numId="16">
+    <w:abstractNumId w:val="15"/>
+    <w:lvlOverride w:ilvl="0">
+      <w:lvl w:ilvl="0" w:tentative="1">
+        <w:numFmt w:val="bullet"/>
+        <w:suff w:val="tab"/>
+        <w:lvlText w:val="·"/>
+        <w:rPr/>
+      </w:lvl>
+    </w:lvlOverride>
+  </w:num>
+  <w:num w:numId="17">
+    <w:abstractNumId w:val="16"/>
+  </w:num>
+  <w:num w:numId="18">
+    <w:abstractNumId w:val="17"/>
   </w:num>
 </w:numbering>
 </file>

</xml_diff>